<commit_message>
Update fix bug 1 :D
</commit_message>
<xml_diff>
--- a/stuff/lentt/Prototype-useCase/newSearchNotExits/usercasenew.docx
+++ b/stuff/lentt/Prototype-useCase/newSearchNotExits/usercasenew.docx
@@ -27,7 +27,41 @@
           <w:sz w:val="24"/>
           <w:szCs w:val="24"/>
         </w:rPr>
-        <w:t>Member</w:t>
+        <w:t>User</w:t>
+      </w:r>
+      <w:r>
+        <w:rPr>
+          <w:rFonts w:asciiTheme="majorHAnsi" w:hAnsiTheme="majorHAnsi"/>
+          <w:color w:val="000000" w:themeColor="text1"/>
+          <w:sz w:val="24"/>
+          <w:szCs w:val="24"/>
+        </w:rPr>
+        <w:t>,</w:t>
+      </w:r>
+      <w:r>
+        <w:rPr>
+          <w:rFonts w:asciiTheme="majorHAnsi" w:hAnsiTheme="majorHAnsi"/>
+          <w:sz w:val="24"/>
+          <w:szCs w:val="24"/>
+        </w:rPr>
+        <w:t xml:space="preserve"> </w:t>
+      </w:r>
+      <w:r>
+        <w:rPr>
+          <w:rFonts w:asciiTheme="majorHAnsi" w:hAnsiTheme="majorHAnsi"/>
+          <w:sz w:val="24"/>
+          <w:szCs w:val="24"/>
+        </w:rPr>
+        <w:t>Guest</w:t>
+      </w:r>
+      <w:r>
+        <w:rPr>
+          <w:rFonts w:asciiTheme="majorHAnsi" w:hAnsiTheme="majorHAnsi"/>
+          <w:color w:val="000000" w:themeColor="text1"/>
+          <w:sz w:val="24"/>
+          <w:szCs w:val="24"/>
+        </w:rPr>
+        <w:t xml:space="preserve"> </w:t>
       </w:r>
       <w:r>
         <w:rPr>
@@ -39,10 +73,11 @@
         <w:t xml:space="preserve">&gt; </w:t>
       </w:r>
       <w:r>
-        <w:t xml:space="preserve">Search </w:t>
-      </w:r>
-      <w:r>
-        <w:t>and Send Product Info</w:t>
+        <w:rPr>
+          <w:sz w:val="24"/>
+          <w:szCs w:val="24"/>
+        </w:rPr>
+        <w:t>Search and User Recommend</w:t>
       </w:r>
     </w:p>
     <w:p/>
@@ -55,7 +90,7 @@
           <wp:inline distT="0" distB="0" distL="0" distR="0">
             <wp:extent cx="5903595" cy="3225800"/>
             <wp:effectExtent l="0" t="0" r="0" b="0"/>
-            <wp:docPr id="6" name="Picture 6"/>
+            <wp:docPr id="3" name="Picture 3"/>
             <wp:cNvGraphicFramePr>
               <a:graphicFrameLocks xmlns:a="http://schemas.openxmlformats.org/drawingml/2006/main" noChangeAspect="1"/>
             </wp:cNvGraphicFramePr>
@@ -63,7 +98,7 @@
               <a:graphicData uri="http://schemas.openxmlformats.org/drawingml/2006/picture">
                 <pic:pic xmlns:pic="http://schemas.openxmlformats.org/drawingml/2006/picture">
                   <pic:nvPicPr>
-                    <pic:cNvPr id="0" name="Picture 4"/>
+                    <pic:cNvPr id="0" name="Picture 1"/>
                     <pic:cNvPicPr>
                       <a:picLocks noChangeAspect="1" noChangeArrowheads="1"/>
                     </pic:cNvPicPr>
@@ -303,8 +338,18 @@
             <w:hideMark/>
           </w:tcPr>
           <w:p>
-            <w:r>
-              <w:t>Search and Send Product Info</w:t>
+            <w:pPr>
+              <w:rPr>
+                <w:sz w:val="24"/>
+                <w:szCs w:val="24"/>
+              </w:rPr>
+            </w:pPr>
+            <w:r>
+              <w:rPr>
+                <w:sz w:val="24"/>
+                <w:szCs w:val="24"/>
+              </w:rPr>
+              <w:t>Search and User Recommend</w:t>
             </w:r>
           </w:p>
         </w:tc>
@@ -548,6 +593,14 @@
                 <w:sz w:val="24"/>
                 <w:szCs w:val="24"/>
               </w:rPr>
+              <w:t xml:space="preserve">Guest, </w:t>
+            </w:r>
+            <w:r>
+              <w:rPr>
+                <w:rFonts w:asciiTheme="majorHAnsi" w:hAnsiTheme="majorHAnsi"/>
+                <w:sz w:val="24"/>
+                <w:szCs w:val="24"/>
+              </w:rPr>
               <w:t>Member</w:t>
             </w:r>
             <w:r>
@@ -606,7 +659,23 @@
                 <w:sz w:val="24"/>
                 <w:szCs w:val="24"/>
               </w:rPr>
-              <w:t>member send product info.</w:t>
+              <w:t xml:space="preserve">member </w:t>
+            </w:r>
+            <w:r>
+              <w:rPr>
+                <w:rFonts w:asciiTheme="majorHAnsi" w:hAnsiTheme="majorHAnsi"/>
+                <w:sz w:val="24"/>
+                <w:szCs w:val="24"/>
+              </w:rPr>
+              <w:t>recomend</w:t>
+            </w:r>
+            <w:r>
+              <w:rPr>
+                <w:rFonts w:asciiTheme="majorHAnsi" w:hAnsiTheme="majorHAnsi"/>
+                <w:sz w:val="24"/>
+                <w:szCs w:val="24"/>
+              </w:rPr>
+              <w:t>.</w:t>
             </w:r>
           </w:p>
           <w:p>
@@ -760,11 +829,10 @@
             </w:r>
             <w:r>
               <w:rPr>
-                <w:rFonts w:asciiTheme="majorHAnsi" w:hAnsiTheme="majorHAnsi"/>
-                <w:sz w:val="24"/>
-                <w:szCs w:val="24"/>
-              </w:rPr>
-              <w:t>Search and Send Product Info</w:t>
+                <w:sz w:val="24"/>
+                <w:szCs w:val="24"/>
+              </w:rPr>
+              <w:t>Search and User Recommend</w:t>
             </w:r>
             <w:r>
               <w:rPr>
@@ -796,25 +864,7 @@
                 <w:sz w:val="24"/>
                 <w:szCs w:val="24"/>
               </w:rPr>
-              <w:t xml:space="preserve">Enter Link or Name product not </w:t>
-            </w:r>
-            <w:proofErr w:type="spellStart"/>
-            <w:r>
-              <w:rPr>
-                <w:rFonts w:asciiTheme="majorHAnsi" w:hAnsiTheme="majorHAnsi"/>
-                <w:sz w:val="24"/>
-                <w:szCs w:val="24"/>
-              </w:rPr>
-              <w:t>exits</w:t>
-            </w:r>
-            <w:proofErr w:type="spellEnd"/>
-            <w:r>
-              <w:rPr>
-                <w:rFonts w:asciiTheme="majorHAnsi" w:hAnsiTheme="majorHAnsi"/>
-                <w:sz w:val="24"/>
-                <w:szCs w:val="24"/>
-              </w:rPr>
-              <w:t xml:space="preserve"> in the system.</w:t>
+              <w:t>Enter Link or Name product not exits in the system.</w:t>
             </w:r>
           </w:p>
           <w:p>
@@ -848,37 +898,15 @@
               </w:rPr>
               <w:t>“</w:t>
             </w:r>
-            <w:proofErr w:type="spellStart"/>
-            <w:r>
-              <w:rPr>
-                <w:rFonts w:asciiTheme="majorHAnsi" w:hAnsiTheme="majorHAnsi"/>
-                <w:b/>
-                <w:sz w:val="24"/>
-                <w:szCs w:val="24"/>
-              </w:rPr>
-              <w:t>Tìm</w:t>
-            </w:r>
-            <w:proofErr w:type="spellEnd"/>
-            <w:r>
-              <w:rPr>
-                <w:rFonts w:asciiTheme="majorHAnsi" w:hAnsiTheme="majorHAnsi"/>
-                <w:b/>
-                <w:sz w:val="24"/>
-                <w:szCs w:val="24"/>
-              </w:rPr>
-              <w:t xml:space="preserve"> </w:t>
-            </w:r>
-            <w:proofErr w:type="spellStart"/>
-            <w:r>
-              <w:rPr>
-                <w:rFonts w:asciiTheme="majorHAnsi" w:hAnsiTheme="majorHAnsi"/>
-                <w:b/>
-                <w:sz w:val="24"/>
-                <w:szCs w:val="24"/>
-              </w:rPr>
-              <w:t>Kiếm</w:t>
-            </w:r>
-            <w:proofErr w:type="spellEnd"/>
+            <w:r>
+              <w:rPr>
+                <w:rFonts w:asciiTheme="majorHAnsi" w:hAnsiTheme="majorHAnsi"/>
+                <w:b/>
+                <w:sz w:val="24"/>
+                <w:szCs w:val="24"/>
+              </w:rPr>
+              <w:t>Tìm Kiếm</w:t>
+            </w:r>
             <w:r>
               <w:rPr>
                 <w:rFonts w:asciiTheme="majorHAnsi" w:hAnsiTheme="majorHAnsi"/>
@@ -949,35 +977,58 @@
                 <w:sz w:val="24"/>
                 <w:szCs w:val="24"/>
               </w:rPr>
-              <w:t>Click button Send to finish.</w:t>
-            </w:r>
-          </w:p>
-          <w:p>
-            <w:pPr>
-              <w:rPr>
-                <w:rFonts w:asciiTheme="majorHAnsi" w:hAnsiTheme="majorHAnsi"/>
-                <w:sz w:val="24"/>
-                <w:szCs w:val="24"/>
-              </w:rPr>
-            </w:pPr>
-            <w:r>
-              <w:rPr>
-                <w:rFonts w:asciiTheme="majorHAnsi" w:hAnsiTheme="majorHAnsi"/>
-                <w:b/>
-                <w:sz w:val="24"/>
-                <w:szCs w:val="24"/>
-              </w:rPr>
-              <w:t>Preconditions</w:t>
-            </w:r>
-            <w:proofErr w:type="gramStart"/>
-            <w:r>
-              <w:rPr>
-                <w:rFonts w:asciiTheme="majorHAnsi" w:hAnsiTheme="majorHAnsi"/>
-                <w:b/>
-                <w:sz w:val="24"/>
-                <w:szCs w:val="24"/>
-              </w:rPr>
-              <w:t>:</w:t>
+              <w:t xml:space="preserve">Click button </w:t>
+            </w:r>
+            <w:r>
+              <w:rPr>
+                <w:rFonts w:asciiTheme="majorHAnsi" w:hAnsiTheme="majorHAnsi"/>
+                <w:sz w:val="24"/>
+                <w:szCs w:val="24"/>
+              </w:rPr>
+              <w:t>“</w:t>
+            </w:r>
+            <w:r>
+              <w:rPr>
+                <w:rFonts w:asciiTheme="majorHAnsi" w:hAnsiTheme="majorHAnsi"/>
+                <w:b/>
+                <w:sz w:val="24"/>
+                <w:szCs w:val="24"/>
+              </w:rPr>
+              <w:t>Gửi</w:t>
+            </w:r>
+            <w:r>
+              <w:rPr>
+                <w:rFonts w:asciiTheme="majorHAnsi" w:hAnsiTheme="majorHAnsi"/>
+                <w:sz w:val="24"/>
+                <w:szCs w:val="24"/>
+              </w:rPr>
+              <w:t>”</w:t>
+            </w:r>
+            <w:r>
+              <w:rPr>
+                <w:rFonts w:asciiTheme="majorHAnsi" w:hAnsiTheme="majorHAnsi"/>
+                <w:sz w:val="24"/>
+                <w:szCs w:val="24"/>
+              </w:rPr>
+              <w:t xml:space="preserve"> to finish.</w:t>
+            </w:r>
+          </w:p>
+          <w:p>
+            <w:pPr>
+              <w:rPr>
+                <w:rFonts w:asciiTheme="majorHAnsi" w:hAnsiTheme="majorHAnsi"/>
+                <w:sz w:val="24"/>
+                <w:szCs w:val="24"/>
+              </w:rPr>
+            </w:pPr>
+            <w:r>
+              <w:rPr>
+                <w:rFonts w:asciiTheme="majorHAnsi" w:hAnsiTheme="majorHAnsi"/>
+                <w:b/>
+                <w:sz w:val="24"/>
+                <w:szCs w:val="24"/>
+              </w:rPr>
+              <w:t>Preconditions:</w:t>
             </w:r>
             <w:r>
               <w:rPr>
@@ -987,7 +1038,6 @@
               </w:rPr>
               <w:t>.</w:t>
             </w:r>
-            <w:proofErr w:type="gramEnd"/>
           </w:p>
           <w:p>
             <w:pPr>
@@ -1263,25 +1313,7 @@
                       <w:sz w:val="24"/>
                       <w:szCs w:val="24"/>
                     </w:rPr>
-                    <w:t xml:space="preserve">Enter Link or Name product not </w:t>
-                  </w:r>
-                  <w:proofErr w:type="spellStart"/>
-                  <w:r>
-                    <w:rPr>
-                      <w:rFonts w:asciiTheme="majorHAnsi" w:hAnsiTheme="majorHAnsi"/>
-                      <w:sz w:val="24"/>
-                      <w:szCs w:val="24"/>
-                    </w:rPr>
-                    <w:t>exits</w:t>
-                  </w:r>
-                  <w:proofErr w:type="spellEnd"/>
-                  <w:r>
-                    <w:rPr>
-                      <w:rFonts w:asciiTheme="majorHAnsi" w:hAnsiTheme="majorHAnsi"/>
-                      <w:sz w:val="24"/>
-                      <w:szCs w:val="24"/>
-                    </w:rPr>
-                    <w:t xml:space="preserve"> in</w:t>
+                    <w:t>Enter Link or Name product not exits in</w:t>
                   </w:r>
                   <w:r>
                     <w:rPr>
@@ -1305,16 +1337,7 @@
                       <w:sz w:val="24"/>
                       <w:szCs w:val="24"/>
                     </w:rPr>
-                    <w:t xml:space="preserve">textbox in </w:t>
-                  </w:r>
-                  <w:proofErr w:type="gramStart"/>
-                  <w:r>
-                    <w:rPr>
-                      <w:rFonts w:asciiTheme="majorHAnsi" w:hAnsiTheme="majorHAnsi"/>
-                      <w:sz w:val="24"/>
-                      <w:szCs w:val="24"/>
-                    </w:rPr>
-                    <w:t xml:space="preserve">homepage </w:t>
+                    <w:t xml:space="preserve">textbox in homepage </w:t>
                   </w:r>
                   <w:r>
                     <w:rPr>
@@ -1324,7 +1347,6 @@
                     </w:rPr>
                     <w:t>.</w:t>
                   </w:r>
-                  <w:proofErr w:type="gramEnd"/>
                 </w:p>
                 <w:p>
                   <w:pPr>
@@ -1349,7 +1371,7 @@
                       <w:sz w:val="24"/>
                       <w:szCs w:val="24"/>
                     </w:rPr>
-                    <w:t>Search</w:t>
+                    <w:t>Tìm Kiếm</w:t>
                   </w:r>
                   <w:r>
                     <w:rPr>
@@ -1420,7 +1442,6 @@
                     </w:rPr>
                     <w:t>Navigate to “</w:t>
                   </w:r>
-                  <w:proofErr w:type="spellStart"/>
                   <w:r>
                     <w:rPr>
                       <w:rFonts w:asciiTheme="majorHAnsi" w:hAnsiTheme="majorHAnsi"/>
@@ -1430,7 +1451,6 @@
                     </w:rPr>
                     <w:t>NotFound</w:t>
                   </w:r>
-                  <w:proofErr w:type="spellEnd"/>
                   <w:r>
                     <w:rPr>
                       <w:rFonts w:asciiTheme="majorHAnsi" w:hAnsiTheme="majorHAnsi"/>
@@ -1524,7 +1544,6 @@
                     </w:rPr>
                     <w:t>“</w:t>
                   </w:r>
-                  <w:proofErr w:type="spellStart"/>
                   <w:r>
                     <w:rPr>
                       <w:rFonts w:asciiTheme="majorHAnsi" w:hAnsiTheme="majorHAnsi"/>
@@ -1532,27 +1551,7 @@
                       <w:sz w:val="24"/>
                       <w:szCs w:val="24"/>
                     </w:rPr>
-                    <w:t>Nguồn</w:t>
-                  </w:r>
-                  <w:proofErr w:type="spellEnd"/>
-                  <w:r>
-                    <w:rPr>
-                      <w:rFonts w:asciiTheme="majorHAnsi" w:hAnsiTheme="majorHAnsi"/>
-                      <w:b/>
-                      <w:sz w:val="24"/>
-                      <w:szCs w:val="24"/>
-                    </w:rPr>
-                    <w:t xml:space="preserve"> </w:t>
-                  </w:r>
-                  <w:proofErr w:type="spellStart"/>
-                  <w:r>
-                    <w:rPr>
-                      <w:rFonts w:asciiTheme="majorHAnsi" w:hAnsiTheme="majorHAnsi"/>
-                      <w:b/>
-                      <w:sz w:val="24"/>
-                      <w:szCs w:val="24"/>
-                    </w:rPr>
-                    <w:t>gốc</w:t>
+                    <w:t>Nguồn gốc</w:t>
                   </w:r>
                   <w:r>
                     <w:rPr>
@@ -1562,7 +1561,6 @@
                     </w:rPr>
                     <w:t>”tab</w:t>
                   </w:r>
-                  <w:proofErr w:type="spellEnd"/>
                 </w:p>
                 <w:p>
                   <w:pPr>
@@ -1607,43 +1605,7 @@
                       <w:sz w:val="24"/>
                       <w:szCs w:val="24"/>
                     </w:rPr>
-                    <w:t>“</w:t>
-                  </w:r>
-                  <w:proofErr w:type="spellStart"/>
-                  <w:r>
-                    <w:rPr>
-                      <w:rFonts w:asciiTheme="majorHAnsi" w:hAnsiTheme="majorHAnsi"/>
-                      <w:sz w:val="24"/>
-                      <w:szCs w:val="24"/>
-                    </w:rPr>
-                    <w:t>Đường</w:t>
-                  </w:r>
-                  <w:proofErr w:type="spellEnd"/>
-                  <w:r>
-                    <w:rPr>
-                      <w:rFonts w:asciiTheme="majorHAnsi" w:hAnsiTheme="majorHAnsi"/>
-                      <w:sz w:val="24"/>
-                      <w:szCs w:val="24"/>
-                    </w:rPr>
-                    <w:t xml:space="preserve"> </w:t>
-                  </w:r>
-                  <w:proofErr w:type="spellStart"/>
-                  <w:r>
-                    <w:rPr>
-                      <w:rFonts w:asciiTheme="majorHAnsi" w:hAnsiTheme="majorHAnsi"/>
-                      <w:sz w:val="24"/>
-                      <w:szCs w:val="24"/>
-                    </w:rPr>
-                    <w:t>dẫn</w:t>
-                  </w:r>
-                  <w:proofErr w:type="spellEnd"/>
-                  <w:r>
-                    <w:rPr>
-                      <w:rFonts w:asciiTheme="majorHAnsi" w:hAnsiTheme="majorHAnsi"/>
-                      <w:sz w:val="24"/>
-                      <w:szCs w:val="24"/>
-                    </w:rPr>
-                    <w:t>” textbox</w:t>
+                    <w:t>“Đường dẫn” textbox</w:t>
                   </w:r>
                 </w:p>
                 <w:p>
@@ -1666,43 +1628,7 @@
                       <w:sz w:val="24"/>
                       <w:szCs w:val="24"/>
                     </w:rPr>
-                    <w:t>“</w:t>
-                  </w:r>
-                  <w:proofErr w:type="spellStart"/>
-                  <w:r>
-                    <w:rPr>
-                      <w:rFonts w:asciiTheme="majorHAnsi" w:hAnsiTheme="majorHAnsi"/>
-                      <w:sz w:val="24"/>
-                      <w:szCs w:val="24"/>
-                    </w:rPr>
-                    <w:t>Mô</w:t>
-                  </w:r>
-                  <w:proofErr w:type="spellEnd"/>
-                  <w:r>
-                    <w:rPr>
-                      <w:rFonts w:asciiTheme="majorHAnsi" w:hAnsiTheme="majorHAnsi"/>
-                      <w:sz w:val="24"/>
-                      <w:szCs w:val="24"/>
-                    </w:rPr>
-                    <w:t xml:space="preserve"> </w:t>
-                  </w:r>
-                  <w:proofErr w:type="spellStart"/>
-                  <w:r>
-                    <w:rPr>
-                      <w:rFonts w:asciiTheme="majorHAnsi" w:hAnsiTheme="majorHAnsi"/>
-                      <w:sz w:val="24"/>
-                      <w:szCs w:val="24"/>
-                    </w:rPr>
-                    <w:t>tả</w:t>
-                  </w:r>
-                  <w:proofErr w:type="spellEnd"/>
-                  <w:r>
-                    <w:rPr>
-                      <w:rFonts w:asciiTheme="majorHAnsi" w:hAnsiTheme="majorHAnsi"/>
-                      <w:sz w:val="24"/>
-                      <w:szCs w:val="24"/>
-                    </w:rPr>
-                    <w:t>” textbox</w:t>
+                    <w:t>“Mô tả” textbox</w:t>
                   </w:r>
                 </w:p>
                 <w:p>
@@ -1727,7 +1653,6 @@
                     </w:rPr>
                     <w:t>“</w:t>
                   </w:r>
-                  <w:proofErr w:type="spellStart"/>
                   <w:r>
                     <w:rPr>
                       <w:rFonts w:asciiTheme="majorHAnsi" w:hAnsiTheme="majorHAnsi"/>
@@ -1735,27 +1660,7 @@
                       <w:sz w:val="24"/>
                       <w:szCs w:val="24"/>
                     </w:rPr>
-                    <w:t>Cấu</w:t>
-                  </w:r>
-                  <w:proofErr w:type="spellEnd"/>
-                  <w:r>
-                    <w:rPr>
-                      <w:rFonts w:asciiTheme="majorHAnsi" w:hAnsiTheme="majorHAnsi"/>
-                      <w:b/>
-                      <w:sz w:val="24"/>
-                      <w:szCs w:val="24"/>
-                    </w:rPr>
-                    <w:t xml:space="preserve"> </w:t>
-                  </w:r>
-                  <w:proofErr w:type="spellStart"/>
-                  <w:r>
-                    <w:rPr>
-                      <w:rFonts w:asciiTheme="majorHAnsi" w:hAnsiTheme="majorHAnsi"/>
-                      <w:b/>
-                      <w:sz w:val="24"/>
-                      <w:szCs w:val="24"/>
-                    </w:rPr>
-                    <w:t>hình</w:t>
+                    <w:t>Cấu hình</w:t>
                   </w:r>
                   <w:r>
                     <w:rPr>
@@ -1765,7 +1670,6 @@
                     </w:rPr>
                     <w:t>”tab</w:t>
                   </w:r>
-                  <w:proofErr w:type="spellEnd"/>
                 </w:p>
                 <w:p>
                   <w:pPr>
@@ -1787,25 +1691,7 @@
                       <w:sz w:val="24"/>
                       <w:szCs w:val="24"/>
                     </w:rPr>
-                    <w:t>“</w:t>
-                  </w:r>
-                  <w:proofErr w:type="spellStart"/>
-                  <w:r>
-                    <w:rPr>
-                      <w:rFonts w:asciiTheme="majorHAnsi" w:hAnsiTheme="majorHAnsi"/>
-                      <w:sz w:val="24"/>
-                      <w:szCs w:val="24"/>
-                    </w:rPr>
-                    <w:t>Tên</w:t>
-                  </w:r>
-                  <w:proofErr w:type="spellEnd"/>
-                  <w:r>
-                    <w:rPr>
-                      <w:rFonts w:asciiTheme="majorHAnsi" w:hAnsiTheme="majorHAnsi"/>
-                      <w:sz w:val="24"/>
-                      <w:szCs w:val="24"/>
-                    </w:rPr>
-                    <w:t xml:space="preserve"> laptop” textbox</w:t>
+                    <w:t>“Tên laptop” textbox</w:t>
                   </w:r>
                 </w:p>
                 <w:p>
@@ -1828,25 +1714,7 @@
                       <w:sz w:val="24"/>
                       <w:szCs w:val="24"/>
                     </w:rPr>
-                    <w:t>“</w:t>
-                  </w:r>
-                  <w:proofErr w:type="spellStart"/>
-                  <w:r>
-                    <w:rPr>
-                      <w:rFonts w:asciiTheme="majorHAnsi" w:hAnsiTheme="majorHAnsi"/>
-                      <w:sz w:val="24"/>
-                      <w:szCs w:val="24"/>
-                    </w:rPr>
-                    <w:t>Cpu</w:t>
-                  </w:r>
-                  <w:proofErr w:type="spellEnd"/>
-                  <w:r>
-                    <w:rPr>
-                      <w:rFonts w:asciiTheme="majorHAnsi" w:hAnsiTheme="majorHAnsi"/>
-                      <w:sz w:val="24"/>
-                      <w:szCs w:val="24"/>
-                    </w:rPr>
-                    <w:t>” textbox</w:t>
+                    <w:t>“Cpu” textbox</w:t>
                   </w:r>
                 </w:p>
                 <w:p>
@@ -1940,7 +1808,6 @@
                     </w:rPr>
                     <w:t>“</w:t>
                   </w:r>
-                  <w:proofErr w:type="spellStart"/>
                   <w:r>
                     <w:rPr>
                       <w:rFonts w:asciiTheme="majorHAnsi" w:hAnsiTheme="majorHAnsi"/>
@@ -1950,7 +1817,6 @@
                     </w:rPr>
                     <w:t>Gửi</w:t>
                   </w:r>
-                  <w:proofErr w:type="spellEnd"/>
                   <w:r>
                     <w:rPr>
                       <w:rFonts w:asciiTheme="majorHAnsi" w:hAnsiTheme="majorHAnsi"/>
@@ -2042,7 +1908,6 @@
                     </w:rPr>
                     <w:t>Enter textbox and click “</w:t>
                   </w:r>
-                  <w:proofErr w:type="spellStart"/>
                   <w:r>
                     <w:rPr>
                       <w:rFonts w:asciiTheme="majorHAnsi" w:hAnsiTheme="majorHAnsi"/>
@@ -2052,7 +1917,6 @@
                     </w:rPr>
                     <w:t>Gửi</w:t>
                   </w:r>
-                  <w:proofErr w:type="spellEnd"/>
                   <w:r>
                     <w:rPr>
                       <w:rFonts w:asciiTheme="majorHAnsi" w:hAnsiTheme="majorHAnsi"/>
@@ -2130,79 +1994,7 @@
                       <w:sz w:val="24"/>
                       <w:szCs w:val="24"/>
                     </w:rPr>
-                    <w:t>Show success message: “</w:t>
-                  </w:r>
-                  <w:proofErr w:type="spellStart"/>
-                  <w:r>
-                    <w:rPr>
-                      <w:rFonts w:asciiTheme="majorHAnsi" w:hAnsiTheme="majorHAnsi"/>
-                      <w:sz w:val="24"/>
-                      <w:szCs w:val="24"/>
-                    </w:rPr>
-                    <w:t>Thao</w:t>
-                  </w:r>
-                  <w:proofErr w:type="spellEnd"/>
-                  <w:r>
-                    <w:rPr>
-                      <w:rFonts w:asciiTheme="majorHAnsi" w:hAnsiTheme="majorHAnsi"/>
-                      <w:sz w:val="24"/>
-                      <w:szCs w:val="24"/>
-                    </w:rPr>
-                    <w:t xml:space="preserve"> </w:t>
-                  </w:r>
-                  <w:proofErr w:type="spellStart"/>
-                  <w:r>
-                    <w:rPr>
-                      <w:rFonts w:asciiTheme="majorHAnsi" w:hAnsiTheme="majorHAnsi"/>
-                      <w:sz w:val="24"/>
-                      <w:szCs w:val="24"/>
-                    </w:rPr>
-                    <w:t>tác</w:t>
-                  </w:r>
-                  <w:proofErr w:type="spellEnd"/>
-                  <w:r>
-                    <w:rPr>
-                      <w:rFonts w:asciiTheme="majorHAnsi" w:hAnsiTheme="majorHAnsi"/>
-                      <w:sz w:val="24"/>
-                      <w:szCs w:val="24"/>
-                    </w:rPr>
-                    <w:t xml:space="preserve"> </w:t>
-                  </w:r>
-                  <w:proofErr w:type="spellStart"/>
-                  <w:r>
-                    <w:rPr>
-                      <w:rFonts w:asciiTheme="majorHAnsi" w:hAnsiTheme="majorHAnsi"/>
-                      <w:sz w:val="24"/>
-                      <w:szCs w:val="24"/>
-                    </w:rPr>
-                    <w:t>thành</w:t>
-                  </w:r>
-                  <w:proofErr w:type="spellEnd"/>
-                  <w:r>
-                    <w:rPr>
-                      <w:rFonts w:asciiTheme="majorHAnsi" w:hAnsiTheme="majorHAnsi"/>
-                      <w:sz w:val="24"/>
-                      <w:szCs w:val="24"/>
-                    </w:rPr>
-                    <w:t xml:space="preserve"> </w:t>
-                  </w:r>
-                  <w:proofErr w:type="spellStart"/>
-                  <w:r>
-                    <w:rPr>
-                      <w:rFonts w:asciiTheme="majorHAnsi" w:hAnsiTheme="majorHAnsi"/>
-                      <w:sz w:val="24"/>
-                      <w:szCs w:val="24"/>
-                    </w:rPr>
-                    <w:t>công</w:t>
-                  </w:r>
-                  <w:proofErr w:type="spellEnd"/>
-                  <w:r>
-                    <w:rPr>
-                      <w:rFonts w:asciiTheme="majorHAnsi" w:hAnsiTheme="majorHAnsi"/>
-                      <w:sz w:val="24"/>
-                      <w:szCs w:val="24"/>
-                    </w:rPr>
-                    <w:t>!”</w:t>
+                    <w:t>Show success message: “Thao tác thành công!”</w:t>
                   </w:r>
                 </w:p>
                 <w:p>
@@ -2462,7 +2254,7 @@
                       <w:sz w:val="24"/>
                       <w:szCs w:val="24"/>
                     </w:rPr>
-                    <w:t>1</w:t>
+                    <w:t>2</w:t>
                   </w:r>
                 </w:p>
               </w:tc>
@@ -2485,7 +2277,6 @@
                       <w:szCs w:val="24"/>
                     </w:rPr>
                   </w:pPr>
-                  <w:proofErr w:type="gramStart"/>
                   <w:r>
                     <w:rPr>
                       <w:rFonts w:asciiTheme="majorHAnsi" w:hAnsiTheme="majorHAnsi"/>
@@ -2502,7 +2293,6 @@
                     </w:rPr>
                     <w:t xml:space="preserve"> send</w:t>
                   </w:r>
-                  <w:proofErr w:type="gramEnd"/>
                   <w:r>
                     <w:rPr>
                       <w:rFonts w:asciiTheme="majorHAnsi" w:hAnsiTheme="majorHAnsi"/>
@@ -2540,221 +2330,21 @@
                     </w:rPr>
                     <w:t>Show error message: “</w:t>
                   </w:r>
-                  <w:proofErr w:type="spellStart"/>
-                  <w:r>
-                    <w:rPr>
-                      <w:rFonts w:asciiTheme="majorHAnsi" w:hAnsiTheme="majorHAnsi"/>
-                      <w:sz w:val="24"/>
-                      <w:szCs w:val="24"/>
-                    </w:rPr>
-                    <w:t>Bạn</w:t>
-                  </w:r>
-                  <w:proofErr w:type="spellEnd"/>
-                  <w:r>
-                    <w:rPr>
-                      <w:rFonts w:asciiTheme="majorHAnsi" w:hAnsiTheme="majorHAnsi"/>
-                      <w:sz w:val="24"/>
-                      <w:szCs w:val="24"/>
-                    </w:rPr>
-                    <w:t xml:space="preserve"> </w:t>
-                  </w:r>
-                  <w:proofErr w:type="spellStart"/>
-                  <w:r>
-                    <w:rPr>
-                      <w:rFonts w:asciiTheme="majorHAnsi" w:hAnsiTheme="majorHAnsi"/>
-                      <w:sz w:val="24"/>
-                      <w:szCs w:val="24"/>
-                    </w:rPr>
-                    <w:t>đã</w:t>
-                  </w:r>
-                  <w:proofErr w:type="spellEnd"/>
-                  <w:r>
-                    <w:rPr>
-                      <w:rFonts w:asciiTheme="majorHAnsi" w:hAnsiTheme="majorHAnsi"/>
-                      <w:sz w:val="24"/>
-                      <w:szCs w:val="24"/>
-                    </w:rPr>
-                    <w:t xml:space="preserve"> </w:t>
-                  </w:r>
-                  <w:proofErr w:type="spellStart"/>
-                  <w:r>
-                    <w:rPr>
-                      <w:rFonts w:asciiTheme="majorHAnsi" w:hAnsiTheme="majorHAnsi"/>
-                      <w:sz w:val="24"/>
-                      <w:szCs w:val="24"/>
-                    </w:rPr>
-                    <w:t>điền</w:t>
-                  </w:r>
-                  <w:proofErr w:type="spellEnd"/>
-                  <w:r>
-                    <w:rPr>
-                      <w:rFonts w:asciiTheme="majorHAnsi" w:hAnsiTheme="majorHAnsi"/>
-                      <w:sz w:val="24"/>
-                      <w:szCs w:val="24"/>
-                    </w:rPr>
-                    <w:t xml:space="preserve"> </w:t>
-                  </w:r>
-                  <w:proofErr w:type="spellStart"/>
-                  <w:r>
-                    <w:rPr>
-                      <w:rFonts w:asciiTheme="majorHAnsi" w:hAnsiTheme="majorHAnsi"/>
-                      <w:sz w:val="24"/>
-                      <w:szCs w:val="24"/>
-                    </w:rPr>
-                    <w:t>thiếu</w:t>
-                  </w:r>
-                  <w:proofErr w:type="spellEnd"/>
-                  <w:r>
-                    <w:rPr>
-                      <w:rFonts w:asciiTheme="majorHAnsi" w:hAnsiTheme="majorHAnsi"/>
-                      <w:sz w:val="24"/>
-                      <w:szCs w:val="24"/>
-                    </w:rPr>
-                    <w:t xml:space="preserve"> </w:t>
-                  </w:r>
-                  <w:proofErr w:type="spellStart"/>
-                  <w:r>
-                    <w:rPr>
-                      <w:rFonts w:asciiTheme="majorHAnsi" w:hAnsiTheme="majorHAnsi"/>
-                      <w:sz w:val="24"/>
-                      <w:szCs w:val="24"/>
-                    </w:rPr>
-                    <w:t>thông</w:t>
-                  </w:r>
-                  <w:proofErr w:type="spellEnd"/>
-                  <w:r>
-                    <w:rPr>
-                      <w:rFonts w:asciiTheme="majorHAnsi" w:hAnsiTheme="majorHAnsi"/>
-                      <w:sz w:val="24"/>
-                      <w:szCs w:val="24"/>
-                    </w:rPr>
-                    <w:t xml:space="preserve"> tin </w:t>
-                  </w:r>
-                  <w:proofErr w:type="spellStart"/>
-                  <w:r>
-                    <w:rPr>
-                      <w:rFonts w:asciiTheme="majorHAnsi" w:hAnsiTheme="majorHAnsi"/>
-                      <w:sz w:val="24"/>
-                      <w:szCs w:val="24"/>
-                    </w:rPr>
-                    <w:t>vui</w:t>
-                  </w:r>
-                  <w:proofErr w:type="spellEnd"/>
-                  <w:r>
-                    <w:rPr>
-                      <w:rFonts w:asciiTheme="majorHAnsi" w:hAnsiTheme="majorHAnsi"/>
-                      <w:sz w:val="24"/>
-                      <w:szCs w:val="24"/>
-                    </w:rPr>
-                    <w:t xml:space="preserve"> </w:t>
-                  </w:r>
-                  <w:proofErr w:type="spellStart"/>
-                  <w:r>
-                    <w:rPr>
-                      <w:rFonts w:asciiTheme="majorHAnsi" w:hAnsiTheme="majorHAnsi"/>
-                      <w:sz w:val="24"/>
-                      <w:szCs w:val="24"/>
-                    </w:rPr>
-                    <w:t>lòng</w:t>
-                  </w:r>
-                  <w:proofErr w:type="spellEnd"/>
-                  <w:r>
-                    <w:rPr>
-                      <w:rFonts w:asciiTheme="majorHAnsi" w:hAnsiTheme="majorHAnsi"/>
-                      <w:sz w:val="24"/>
-                      <w:szCs w:val="24"/>
-                    </w:rPr>
-                    <w:t xml:space="preserve"> </w:t>
-                  </w:r>
-                  <w:proofErr w:type="spellStart"/>
-                  <w:r>
-                    <w:rPr>
-                      <w:rFonts w:asciiTheme="majorHAnsi" w:hAnsiTheme="majorHAnsi"/>
-                      <w:sz w:val="24"/>
-                      <w:szCs w:val="24"/>
-                    </w:rPr>
-                    <w:t>nhập</w:t>
-                  </w:r>
-                  <w:proofErr w:type="spellEnd"/>
-                  <w:r>
-                    <w:rPr>
-                      <w:rFonts w:asciiTheme="majorHAnsi" w:hAnsiTheme="majorHAnsi"/>
-                      <w:sz w:val="24"/>
-                      <w:szCs w:val="24"/>
-                    </w:rPr>
-                    <w:t xml:space="preserve"> </w:t>
-                  </w:r>
-                  <w:proofErr w:type="spellStart"/>
-                  <w:r>
-                    <w:rPr>
-                      <w:rFonts w:asciiTheme="majorHAnsi" w:hAnsiTheme="majorHAnsi"/>
-                      <w:sz w:val="24"/>
-                      <w:szCs w:val="24"/>
-                    </w:rPr>
-                    <w:t>đủ</w:t>
-                  </w:r>
-                  <w:proofErr w:type="spellEnd"/>
-                  <w:r>
-                    <w:rPr>
-                      <w:rFonts w:asciiTheme="majorHAnsi" w:hAnsiTheme="majorHAnsi"/>
-                      <w:sz w:val="24"/>
-                      <w:szCs w:val="24"/>
-                    </w:rPr>
-                    <w:t xml:space="preserve"> </w:t>
-                  </w:r>
-                  <w:proofErr w:type="spellStart"/>
-                  <w:r>
-                    <w:rPr>
-                      <w:rFonts w:asciiTheme="majorHAnsi" w:hAnsiTheme="majorHAnsi"/>
-                      <w:sz w:val="24"/>
-                      <w:szCs w:val="24"/>
-                    </w:rPr>
-                    <w:t>thông</w:t>
-                  </w:r>
-                  <w:proofErr w:type="spellEnd"/>
-                  <w:r>
-                    <w:rPr>
-                      <w:rFonts w:asciiTheme="majorHAnsi" w:hAnsiTheme="majorHAnsi"/>
-                      <w:sz w:val="24"/>
-                      <w:szCs w:val="24"/>
-                    </w:rPr>
-                    <w:t xml:space="preserve"> tin ở ô </w:t>
-                  </w:r>
-                  <w:proofErr w:type="spellStart"/>
-                  <w:r>
-                    <w:rPr>
-                      <w:rFonts w:asciiTheme="majorHAnsi" w:hAnsiTheme="majorHAnsi"/>
-                      <w:sz w:val="24"/>
-                      <w:szCs w:val="24"/>
-                    </w:rPr>
-                    <w:t>có</w:t>
-                  </w:r>
-                  <w:proofErr w:type="spellEnd"/>
-                  <w:r>
-                    <w:rPr>
-                      <w:rFonts w:asciiTheme="majorHAnsi" w:hAnsiTheme="majorHAnsi"/>
-                      <w:sz w:val="24"/>
-                      <w:szCs w:val="24"/>
-                    </w:rPr>
-                    <w:t xml:space="preserve"> </w:t>
-                  </w:r>
-                  <w:proofErr w:type="spellStart"/>
-                  <w:r>
-                    <w:rPr>
-                      <w:rFonts w:asciiTheme="majorHAnsi" w:hAnsiTheme="majorHAnsi"/>
-                      <w:sz w:val="24"/>
-                      <w:szCs w:val="24"/>
-                    </w:rPr>
-                    <w:t>dấu</w:t>
-                  </w:r>
-                  <w:proofErr w:type="spellEnd"/>
-                  <w:r>
-                    <w:rPr>
-                      <w:rFonts w:asciiTheme="majorHAnsi" w:hAnsiTheme="majorHAnsi"/>
-                      <w:sz w:val="24"/>
-                      <w:szCs w:val="24"/>
-                    </w:rPr>
-                    <w:t xml:space="preserve"> * </w:t>
+                  <w:r>
+                    <w:rPr>
+                      <w:rFonts w:asciiTheme="majorHAnsi" w:hAnsiTheme="majorHAnsi"/>
+                      <w:sz w:val="24"/>
+                      <w:szCs w:val="24"/>
+                    </w:rPr>
+                    <w:t>Bạn đã điền thiếu thông tin vui lòng nhập đủ thông</w:t>
+                  </w:r>
+                  <w:r>
+                    <w:rPr>
+                      <w:rFonts w:asciiTheme="majorHAnsi" w:hAnsiTheme="majorHAnsi"/>
+                      <w:sz w:val="24"/>
+                      <w:szCs w:val="24"/>
+                    </w:rPr>
+                    <w:t xml:space="preserve"> tin ở ô có dấu * </w:t>
                   </w:r>
                   <w:r>
                     <w:rPr>
@@ -2874,7 +2464,7 @@
           <w:sz w:val="24"/>
           <w:szCs w:val="24"/>
         </w:rPr>
-        <w:t>Staff</w:t>
+        <w:t>Admin</w:t>
       </w:r>
       <w:r>
         <w:rPr>
@@ -2885,13 +2475,11 @@
         </w:rPr>
         <w:t xml:space="preserve">&gt; </w:t>
       </w:r>
-      <w:proofErr w:type="gramStart"/>
       <w:r>
-        <w:t>Manager  User</w:t>
+        <w:t>Manager  User:</w:t>
       </w:r>
-      <w:proofErr w:type="gramEnd"/>
       <w:r>
-        <w:t>:</w:t>
+        <w:t xml:space="preserve"> </w:t>
       </w:r>
       <w:r>
         <w:rPr>
@@ -2899,9 +2487,9 @@
         </w:rPr>
         <w:drawing>
           <wp:inline distT="0" distB="0" distL="0" distR="0">
-            <wp:extent cx="5943600" cy="2486642"/>
+            <wp:extent cx="5943600" cy="2493245"/>
             <wp:effectExtent l="0" t="0" r="0" b="0"/>
-            <wp:docPr id="1" name="Picture 1"/>
+            <wp:docPr id="7" name="Picture 7"/>
             <wp:cNvGraphicFramePr>
               <a:graphicFrameLocks xmlns:a="http://schemas.openxmlformats.org/drawingml/2006/main" noChangeAspect="1"/>
             </wp:cNvGraphicFramePr>
@@ -2909,7 +2497,7 @@
               <a:graphicData uri="http://schemas.openxmlformats.org/drawingml/2006/picture">
                 <pic:pic xmlns:pic="http://schemas.openxmlformats.org/drawingml/2006/picture">
                   <pic:nvPicPr>
-                    <pic:cNvPr id="0" name="Picture 1"/>
+                    <pic:cNvPr id="0" name="Picture 3"/>
                     <pic:cNvPicPr>
                       <a:picLocks noChangeAspect="1" noChangeArrowheads="1"/>
                     </pic:cNvPicPr>
@@ -2930,7 +2518,7 @@
                   <pic:spPr bwMode="auto">
                     <a:xfrm>
                       <a:off x="0" y="0"/>
-                      <a:ext cx="5943600" cy="2486642"/>
+                      <a:ext cx="5943600" cy="2493245"/>
                     </a:xfrm>
                     <a:prstGeom prst="rect">
                       <a:avLst/>
@@ -3419,7 +3007,7 @@
                 <w:sz w:val="24"/>
                 <w:szCs w:val="24"/>
               </w:rPr>
-              <w:t>Staff.</w:t>
+              <w:t>Admin</w:t>
             </w:r>
           </w:p>
           <w:p>
@@ -3461,7 +3049,23 @@
                 <w:sz w:val="24"/>
                 <w:szCs w:val="24"/>
               </w:rPr>
-              <w:t>This use case allows staff to manager user account</w:t>
+              <w:t xml:space="preserve">This use case allows </w:t>
+            </w:r>
+            <w:r>
+              <w:rPr>
+                <w:rFonts w:asciiTheme="majorHAnsi" w:hAnsiTheme="majorHAnsi"/>
+                <w:sz w:val="24"/>
+                <w:szCs w:val="24"/>
+              </w:rPr>
+              <w:t>Admin</w:t>
+            </w:r>
+            <w:r>
+              <w:rPr>
+                <w:rFonts w:asciiTheme="majorHAnsi" w:hAnsiTheme="majorHAnsi"/>
+                <w:sz w:val="24"/>
+                <w:szCs w:val="24"/>
+              </w:rPr>
+              <w:t xml:space="preserve"> to manager user account</w:t>
             </w:r>
           </w:p>
           <w:p>
@@ -3503,16 +3107,7 @@
                 <w:sz w:val="24"/>
                 <w:szCs w:val="24"/>
               </w:rPr>
-              <w:t xml:space="preserve">Ban user, unban, change </w:t>
-            </w:r>
-            <w:proofErr w:type="gramStart"/>
-            <w:r>
-              <w:rPr>
-                <w:rFonts w:asciiTheme="majorHAnsi" w:hAnsiTheme="majorHAnsi"/>
-                <w:sz w:val="24"/>
-                <w:szCs w:val="24"/>
-              </w:rPr>
-              <w:t>password</w:t>
+              <w:t>Ban user, unban, change password</w:t>
             </w:r>
             <w:r>
               <w:rPr>
@@ -3528,9 +3123,8 @@
                 <w:sz w:val="24"/>
                 <w:szCs w:val="24"/>
               </w:rPr>
-              <w:t xml:space="preserve"> .</w:t>
-            </w:r>
-            <w:proofErr w:type="gramEnd"/>
+              <w:t>, account info.</w:t>
+            </w:r>
           </w:p>
           <w:p>
             <w:pPr>
@@ -3572,7 +3166,15 @@
                 <w:sz w:val="24"/>
                 <w:szCs w:val="24"/>
               </w:rPr>
-              <w:t xml:space="preserve">Staff wants to manager user </w:t>
+              <w:t>Admin</w:t>
+            </w:r>
+            <w:r>
+              <w:rPr>
+                <w:rFonts w:asciiTheme="majorHAnsi" w:hAnsiTheme="majorHAnsi"/>
+                <w:sz w:val="24"/>
+                <w:szCs w:val="24"/>
+              </w:rPr>
+              <w:t xml:space="preserve"> wants to manager user </w:t>
             </w:r>
             <w:r>
               <w:rPr>
@@ -3620,7 +3222,23 @@
                 <w:sz w:val="24"/>
                 <w:szCs w:val="24"/>
               </w:rPr>
-              <w:t>, staff must do the following steps:</w:t>
+              <w:t xml:space="preserve">, </w:t>
+            </w:r>
+            <w:r>
+              <w:rPr>
+                <w:rFonts w:asciiTheme="majorHAnsi" w:hAnsiTheme="majorHAnsi"/>
+                <w:sz w:val="24"/>
+                <w:szCs w:val="24"/>
+              </w:rPr>
+              <w:t xml:space="preserve">Admin </w:t>
+            </w:r>
+            <w:r>
+              <w:rPr>
+                <w:rFonts w:asciiTheme="majorHAnsi" w:hAnsiTheme="majorHAnsi"/>
+                <w:sz w:val="24"/>
+                <w:szCs w:val="24"/>
+              </w:rPr>
+              <w:t>must do the following steps:</w:t>
             </w:r>
           </w:p>
           <w:p>
@@ -3646,37 +3264,15 @@
               </w:rPr>
               <w:t>Click on “</w:t>
             </w:r>
-            <w:proofErr w:type="spellStart"/>
-            <w:r>
-              <w:rPr>
-                <w:rFonts w:asciiTheme="majorHAnsi" w:hAnsiTheme="majorHAnsi"/>
-                <w:b/>
-                <w:sz w:val="24"/>
-                <w:szCs w:val="24"/>
-              </w:rPr>
-              <w:t>Quản</w:t>
-            </w:r>
-            <w:proofErr w:type="spellEnd"/>
-            <w:r>
-              <w:rPr>
-                <w:rFonts w:asciiTheme="majorHAnsi" w:hAnsiTheme="majorHAnsi"/>
-                <w:b/>
-                <w:sz w:val="24"/>
-                <w:szCs w:val="24"/>
-              </w:rPr>
-              <w:t xml:space="preserve"> </w:t>
-            </w:r>
-            <w:proofErr w:type="spellStart"/>
-            <w:r>
-              <w:rPr>
-                <w:rFonts w:asciiTheme="majorHAnsi" w:hAnsiTheme="majorHAnsi"/>
-                <w:b/>
-                <w:sz w:val="24"/>
-                <w:szCs w:val="24"/>
-              </w:rPr>
-              <w:t>lý</w:t>
-            </w:r>
-            <w:proofErr w:type="spellEnd"/>
+            <w:r>
+              <w:rPr>
+                <w:rFonts w:asciiTheme="majorHAnsi" w:hAnsiTheme="majorHAnsi"/>
+                <w:b/>
+                <w:sz w:val="24"/>
+                <w:szCs w:val="24"/>
+              </w:rPr>
+              <w:t>Quản lý</w:t>
+            </w:r>
             <w:r>
               <w:rPr>
                 <w:rFonts w:asciiTheme="majorHAnsi" w:hAnsiTheme="majorHAnsi"/>
@@ -3790,7 +3386,23 @@
                 <w:sz w:val="24"/>
                 <w:szCs w:val="24"/>
               </w:rPr>
-              <w:t>User must log in the system with staff role.</w:t>
+              <w:t xml:space="preserve">User must log in the system with </w:t>
+            </w:r>
+            <w:r>
+              <w:rPr>
+                <w:rFonts w:asciiTheme="majorHAnsi" w:hAnsiTheme="majorHAnsi"/>
+                <w:sz w:val="24"/>
+                <w:szCs w:val="24"/>
+              </w:rPr>
+              <w:t xml:space="preserve">Admin </w:t>
+            </w:r>
+            <w:r>
+              <w:rPr>
+                <w:rFonts w:asciiTheme="majorHAnsi" w:hAnsiTheme="majorHAnsi"/>
+                <w:sz w:val="24"/>
+                <w:szCs w:val="24"/>
+              </w:rPr>
+              <w:t>role.</w:t>
             </w:r>
           </w:p>
           <w:p>
@@ -4068,7 +3680,6 @@
                     </w:rPr>
                     <w:t>Click “</w:t>
                   </w:r>
-                  <w:proofErr w:type="spellStart"/>
                   <w:r>
                     <w:rPr>
                       <w:rFonts w:asciiTheme="majorHAnsi" w:hAnsiTheme="majorHAnsi"/>
@@ -4076,29 +3687,8 @@
                       <w:sz w:val="24"/>
                       <w:szCs w:val="24"/>
                     </w:rPr>
-                    <w:t>Quản</w:t>
-                  </w:r>
-                  <w:proofErr w:type="spellEnd"/>
-                  <w:r>
-                    <w:rPr>
-                      <w:rFonts w:asciiTheme="majorHAnsi" w:hAnsiTheme="majorHAnsi"/>
-                      <w:b/>
-                      <w:sz w:val="24"/>
-                      <w:szCs w:val="24"/>
-                    </w:rPr>
-                    <w:t xml:space="preserve"> </w:t>
-                  </w:r>
-                  <w:proofErr w:type="spellStart"/>
-                  <w:r>
-                    <w:rPr>
-                      <w:rFonts w:asciiTheme="majorHAnsi" w:hAnsiTheme="majorHAnsi"/>
-                      <w:b/>
-                      <w:sz w:val="24"/>
-                      <w:szCs w:val="24"/>
-                    </w:rPr>
-                    <w:t>lý</w:t>
-                  </w:r>
-                  <w:proofErr w:type="spellEnd"/>
+                    <w:t>Quản lý</w:t>
+                  </w:r>
                   <w:r>
                     <w:rPr>
                       <w:rFonts w:asciiTheme="majorHAnsi" w:hAnsiTheme="majorHAnsi"/>
@@ -4169,7 +3759,6 @@
                     </w:rPr>
                     <w:t>Navigate to “</w:t>
                   </w:r>
-                  <w:proofErr w:type="spellStart"/>
                   <w:r>
                     <w:rPr>
                       <w:rFonts w:asciiTheme="majorHAnsi" w:hAnsiTheme="majorHAnsi"/>
@@ -4177,29 +3766,8 @@
                       <w:sz w:val="24"/>
                       <w:szCs w:val="24"/>
                     </w:rPr>
-                    <w:t>Quản</w:t>
-                  </w:r>
-                  <w:proofErr w:type="spellEnd"/>
-                  <w:r>
-                    <w:rPr>
-                      <w:rFonts w:asciiTheme="majorHAnsi" w:hAnsiTheme="majorHAnsi"/>
-                      <w:b/>
-                      <w:sz w:val="24"/>
-                      <w:szCs w:val="24"/>
-                    </w:rPr>
-                    <w:t xml:space="preserve"> </w:t>
-                  </w:r>
-                  <w:proofErr w:type="spellStart"/>
-                  <w:r>
-                    <w:rPr>
-                      <w:rFonts w:asciiTheme="majorHAnsi" w:hAnsiTheme="majorHAnsi"/>
-                      <w:b/>
-                      <w:sz w:val="24"/>
-                      <w:szCs w:val="24"/>
-                    </w:rPr>
-                    <w:t>lý</w:t>
-                  </w:r>
-                  <w:proofErr w:type="spellEnd"/>
+                    <w:t>Quản lý</w:t>
+                  </w:r>
                   <w:r>
                     <w:rPr>
                       <w:rFonts w:asciiTheme="majorHAnsi" w:hAnsiTheme="majorHAnsi"/>
@@ -4261,18 +3829,8 @@
                       <w:sz w:val="24"/>
                       <w:szCs w:val="24"/>
                     </w:rPr>
-                    <w:t xml:space="preserve">A button </w:t>
-                  </w:r>
-                  <w:proofErr w:type="spellStart"/>
-                  <w:r>
-                    <w:rPr>
-                      <w:rFonts w:asciiTheme="majorHAnsi" w:hAnsiTheme="majorHAnsi"/>
-                      <w:sz w:val="24"/>
-                      <w:szCs w:val="24"/>
-                    </w:rPr>
-                    <w:t>SearchUser</w:t>
-                  </w:r>
-                  <w:proofErr w:type="spellEnd"/>
+                    <w:t>A button SearchUser</w:t>
+                  </w:r>
                 </w:p>
                 <w:p>
                   <w:pPr>
@@ -4334,7 +3892,6 @@
                       <w:szCs w:val="24"/>
                     </w:rPr>
                   </w:pPr>
-                  <w:proofErr w:type="spellStart"/>
                   <w:r>
                     <w:rPr>
                       <w:rFonts w:asciiTheme="majorHAnsi" w:hAnsiTheme="majorHAnsi"/>
@@ -4343,7 +3900,6 @@
                     </w:rPr>
                     <w:t>UserName</w:t>
                   </w:r>
-                  <w:proofErr w:type="spellEnd"/>
                 </w:p>
                 <w:p>
                   <w:pPr>
@@ -4365,7 +3921,7 @@
                       <w:sz w:val="24"/>
                       <w:szCs w:val="24"/>
                     </w:rPr>
-                    <w:t>Password</w:t>
+                    <w:t>Name</w:t>
                   </w:r>
                 </w:p>
                 <w:p>
@@ -4388,7 +3944,7 @@
                       <w:sz w:val="24"/>
                       <w:szCs w:val="24"/>
                     </w:rPr>
-                    <w:t>Active</w:t>
+                    <w:t>Password</w:t>
                   </w:r>
                 </w:p>
                 <w:p>
@@ -4405,16 +3961,37 @@
                       <w:szCs w:val="24"/>
                     </w:rPr>
                   </w:pPr>
-                  <w:proofErr w:type="spellStart"/>
-                  <w:r>
-                    <w:rPr>
-                      <w:rFonts w:asciiTheme="majorHAnsi" w:hAnsiTheme="majorHAnsi"/>
-                      <w:sz w:val="24"/>
-                      <w:szCs w:val="24"/>
-                    </w:rPr>
-                    <w:t>ReasonBand</w:t>
-                  </w:r>
-                  <w:proofErr w:type="spellEnd"/>
+                  <w:r>
+                    <w:rPr>
+                      <w:rFonts w:asciiTheme="majorHAnsi" w:hAnsiTheme="majorHAnsi"/>
+                      <w:sz w:val="24"/>
+                      <w:szCs w:val="24"/>
+                    </w:rPr>
+                    <w:t>Email</w:t>
+                  </w:r>
+                </w:p>
+                <w:p>
+                  <w:pPr>
+                    <w:pStyle w:val="ListParagraph"/>
+                    <w:numPr>
+                      <w:ilvl w:val="1"/>
+                      <w:numId w:val="3"/>
+                    </w:numPr>
+                    <w:spacing w:after="0" w:line="240" w:lineRule="auto"/>
+                    <w:rPr>
+                      <w:rFonts w:asciiTheme="majorHAnsi" w:hAnsiTheme="majorHAnsi"/>
+                      <w:sz w:val="24"/>
+                      <w:szCs w:val="24"/>
+                    </w:rPr>
+                  </w:pPr>
+                  <w:r>
+                    <w:rPr>
+                      <w:rFonts w:asciiTheme="majorHAnsi" w:hAnsiTheme="majorHAnsi"/>
+                      <w:sz w:val="24"/>
+                      <w:szCs w:val="24"/>
+                    </w:rPr>
+                    <w:t>Active</w:t>
+                  </w:r>
                 </w:p>
                 <w:p>
                   <w:pPr>
@@ -4506,7 +4083,6 @@
                     </w:rPr>
                     <w:t>Enter textbox and click “</w:t>
                   </w:r>
-                  <w:proofErr w:type="spellStart"/>
                   <w:r>
                     <w:rPr>
                       <w:rFonts w:asciiTheme="majorHAnsi" w:hAnsiTheme="majorHAnsi"/>
@@ -4514,9 +4090,8 @@
                       <w:sz w:val="24"/>
                       <w:szCs w:val="24"/>
                     </w:rPr>
-                    <w:t>Tìm</w:t>
-                  </w:r>
-                  <w:proofErr w:type="spellEnd"/>
+                    <w:t>Tìm Kiế</w:t>
+                  </w:r>
                   <w:r>
                     <w:rPr>
                       <w:rFonts w:asciiTheme="majorHAnsi" w:hAnsiTheme="majorHAnsi"/>
@@ -4524,36 +4099,7 @@
                       <w:sz w:val="24"/>
                       <w:szCs w:val="24"/>
                     </w:rPr>
-                    <w:t xml:space="preserve"> </w:t>
-                  </w:r>
-                  <w:proofErr w:type="spellStart"/>
-                  <w:r>
-                    <w:rPr>
-                      <w:rFonts w:asciiTheme="majorHAnsi" w:hAnsiTheme="majorHAnsi"/>
-                      <w:b/>
-                      <w:sz w:val="24"/>
-                      <w:szCs w:val="24"/>
-                    </w:rPr>
-                    <w:t>Kiếm</w:t>
-                  </w:r>
-                  <w:proofErr w:type="spellEnd"/>
-                  <w:r>
-                    <w:rPr>
-                      <w:rFonts w:asciiTheme="majorHAnsi" w:hAnsiTheme="majorHAnsi"/>
-                      <w:b/>
-                      <w:sz w:val="24"/>
-                      <w:szCs w:val="24"/>
-                    </w:rPr>
-                    <w:t xml:space="preserve"> </w:t>
-                  </w:r>
-                  <w:r>
-                    <w:rPr>
-                      <w:rFonts w:asciiTheme="majorHAnsi" w:hAnsiTheme="majorHAnsi"/>
-                      <w:b/>
-                      <w:sz w:val="24"/>
-                      <w:szCs w:val="24"/>
-                    </w:rPr>
-                    <w:t>User</w:t>
+                    <w:t>m</w:t>
                   </w:r>
                   <w:r>
                     <w:rPr>
@@ -4672,6 +4218,7 @@
                       <w:sz w:val="24"/>
                       <w:szCs w:val="24"/>
                     </w:rPr>
+                    <w:lastRenderedPageBreak/>
                     <w:t>3</w:t>
                   </w:r>
                 </w:p>
@@ -4725,7 +4272,6 @@
                       <w:sz w:val="24"/>
                       <w:szCs w:val="24"/>
                     </w:rPr>
-                    <w:lastRenderedPageBreak/>
                     <w:t xml:space="preserve">cell and change pass word. </w:t>
                   </w:r>
                 </w:p>
@@ -4806,7 +4352,6 @@
                       <w:sz w:val="24"/>
                       <w:szCs w:val="24"/>
                     </w:rPr>
-                    <w:lastRenderedPageBreak/>
                     <w:t>[Exception 1]</w:t>
                   </w:r>
                 </w:p>
@@ -4824,79 +4369,7 @@
                       <w:sz w:val="24"/>
                       <w:szCs w:val="24"/>
                     </w:rPr>
-                    <w:t>Show success message: “</w:t>
-                  </w:r>
-                  <w:proofErr w:type="spellStart"/>
-                  <w:r>
-                    <w:rPr>
-                      <w:rFonts w:asciiTheme="majorHAnsi" w:hAnsiTheme="majorHAnsi"/>
-                      <w:sz w:val="24"/>
-                      <w:szCs w:val="24"/>
-                    </w:rPr>
-                    <w:t>Thao</w:t>
-                  </w:r>
-                  <w:proofErr w:type="spellEnd"/>
-                  <w:r>
-                    <w:rPr>
-                      <w:rFonts w:asciiTheme="majorHAnsi" w:hAnsiTheme="majorHAnsi"/>
-                      <w:sz w:val="24"/>
-                      <w:szCs w:val="24"/>
-                    </w:rPr>
-                    <w:t xml:space="preserve"> </w:t>
-                  </w:r>
-                  <w:proofErr w:type="spellStart"/>
-                  <w:r>
-                    <w:rPr>
-                      <w:rFonts w:asciiTheme="majorHAnsi" w:hAnsiTheme="majorHAnsi"/>
-                      <w:sz w:val="24"/>
-                      <w:szCs w:val="24"/>
-                    </w:rPr>
-                    <w:t>tác</w:t>
-                  </w:r>
-                  <w:proofErr w:type="spellEnd"/>
-                  <w:r>
-                    <w:rPr>
-                      <w:rFonts w:asciiTheme="majorHAnsi" w:hAnsiTheme="majorHAnsi"/>
-                      <w:sz w:val="24"/>
-                      <w:szCs w:val="24"/>
-                    </w:rPr>
-                    <w:t xml:space="preserve"> </w:t>
-                  </w:r>
-                  <w:proofErr w:type="spellStart"/>
-                  <w:r>
-                    <w:rPr>
-                      <w:rFonts w:asciiTheme="majorHAnsi" w:hAnsiTheme="majorHAnsi"/>
-                      <w:sz w:val="24"/>
-                      <w:szCs w:val="24"/>
-                    </w:rPr>
-                    <w:t>thành</w:t>
-                  </w:r>
-                  <w:proofErr w:type="spellEnd"/>
-                  <w:r>
-                    <w:rPr>
-                      <w:rFonts w:asciiTheme="majorHAnsi" w:hAnsiTheme="majorHAnsi"/>
-                      <w:sz w:val="24"/>
-                      <w:szCs w:val="24"/>
-                    </w:rPr>
-                    <w:t xml:space="preserve"> </w:t>
-                  </w:r>
-                  <w:proofErr w:type="spellStart"/>
-                  <w:r>
-                    <w:rPr>
-                      <w:rFonts w:asciiTheme="majorHAnsi" w:hAnsiTheme="majorHAnsi"/>
-                      <w:sz w:val="24"/>
-                      <w:szCs w:val="24"/>
-                    </w:rPr>
-                    <w:t>công</w:t>
-                  </w:r>
-                  <w:proofErr w:type="spellEnd"/>
-                  <w:r>
-                    <w:rPr>
-                      <w:rFonts w:asciiTheme="majorHAnsi" w:hAnsiTheme="majorHAnsi"/>
-                      <w:sz w:val="24"/>
-                      <w:szCs w:val="24"/>
-                    </w:rPr>
-                    <w:t>!”</w:t>
+                    <w:t>Show success message: “Thao tác thành công!”</w:t>
                   </w:r>
                 </w:p>
               </w:tc>
@@ -4917,7 +4390,6 @@
                 <w:sz w:val="24"/>
                 <w:szCs w:val="24"/>
               </w:rPr>
-              <w:lastRenderedPageBreak/>
               <w:t xml:space="preserve">Alternative Scenario: </w:t>
             </w:r>
             <w:r>
@@ -5089,7 +4561,7 @@
                       <w:sz w:val="24"/>
                       <w:szCs w:val="24"/>
                     </w:rPr>
-                    <w:t>1</w:t>
+                    <w:t>3</w:t>
                   </w:r>
                 </w:p>
               </w:tc>
@@ -5163,277 +4635,23 @@
                       <w:sz w:val="24"/>
                       <w:szCs w:val="24"/>
                     </w:rPr>
-                    <w:t>Show error message: “</w:t>
-                  </w:r>
-                  <w:proofErr w:type="spellStart"/>
-                  <w:r>
-                    <w:rPr>
-                      <w:rFonts w:asciiTheme="majorHAnsi" w:hAnsiTheme="majorHAnsi"/>
-                      <w:sz w:val="24"/>
-                      <w:szCs w:val="24"/>
-                    </w:rPr>
-                    <w:t>Thao</w:t>
-                  </w:r>
-                  <w:proofErr w:type="spellEnd"/>
-                  <w:r>
-                    <w:rPr>
-                      <w:rFonts w:asciiTheme="majorHAnsi" w:hAnsiTheme="majorHAnsi"/>
-                      <w:sz w:val="24"/>
-                      <w:szCs w:val="24"/>
-                    </w:rPr>
-                    <w:t xml:space="preserve"> </w:t>
-                  </w:r>
-                  <w:proofErr w:type="spellStart"/>
-                  <w:r>
-                    <w:rPr>
-                      <w:rFonts w:asciiTheme="majorHAnsi" w:hAnsiTheme="majorHAnsi"/>
-                      <w:sz w:val="24"/>
-                      <w:szCs w:val="24"/>
-                    </w:rPr>
-                    <w:t>tác</w:t>
-                  </w:r>
-                  <w:proofErr w:type="spellEnd"/>
-                  <w:r>
-                    <w:rPr>
-                      <w:rFonts w:asciiTheme="majorHAnsi" w:hAnsiTheme="majorHAnsi"/>
-                      <w:sz w:val="24"/>
-                      <w:szCs w:val="24"/>
-                    </w:rPr>
-                    <w:t xml:space="preserve"> </w:t>
-                  </w:r>
-                  <w:proofErr w:type="spellStart"/>
-                  <w:r>
-                    <w:rPr>
-                      <w:rFonts w:asciiTheme="majorHAnsi" w:hAnsiTheme="majorHAnsi"/>
-                      <w:sz w:val="24"/>
-                      <w:szCs w:val="24"/>
-                    </w:rPr>
-                    <w:t>không</w:t>
-                  </w:r>
-                  <w:proofErr w:type="spellEnd"/>
-                  <w:r>
-                    <w:rPr>
-                      <w:rFonts w:asciiTheme="majorHAnsi" w:hAnsiTheme="majorHAnsi"/>
-                      <w:sz w:val="24"/>
-                      <w:szCs w:val="24"/>
-                    </w:rPr>
-                    <w:t xml:space="preserve"> </w:t>
-                  </w:r>
-                  <w:proofErr w:type="spellStart"/>
-                  <w:r>
-                    <w:rPr>
-                      <w:rFonts w:asciiTheme="majorHAnsi" w:hAnsiTheme="majorHAnsi"/>
-                      <w:sz w:val="24"/>
-                      <w:szCs w:val="24"/>
-                    </w:rPr>
-                    <w:t>thể</w:t>
-                  </w:r>
-                  <w:proofErr w:type="spellEnd"/>
-                  <w:r>
-                    <w:rPr>
-                      <w:rFonts w:asciiTheme="majorHAnsi" w:hAnsiTheme="majorHAnsi"/>
-                      <w:sz w:val="24"/>
-                      <w:szCs w:val="24"/>
-                    </w:rPr>
-                    <w:t xml:space="preserve"> </w:t>
-                  </w:r>
-                  <w:proofErr w:type="spellStart"/>
-                  <w:r>
-                    <w:rPr>
-                      <w:rFonts w:asciiTheme="majorHAnsi" w:hAnsiTheme="majorHAnsi"/>
-                      <w:sz w:val="24"/>
-                      <w:szCs w:val="24"/>
-                    </w:rPr>
-                    <w:t>thực</w:t>
-                  </w:r>
-                  <w:proofErr w:type="spellEnd"/>
-                  <w:r>
-                    <w:rPr>
-                      <w:rFonts w:asciiTheme="majorHAnsi" w:hAnsiTheme="majorHAnsi"/>
-                      <w:sz w:val="24"/>
-                      <w:szCs w:val="24"/>
-                    </w:rPr>
-                    <w:t xml:space="preserve"> </w:t>
-                  </w:r>
-                  <w:proofErr w:type="spellStart"/>
-                  <w:r>
-                    <w:rPr>
-                      <w:rFonts w:asciiTheme="majorHAnsi" w:hAnsiTheme="majorHAnsi"/>
-                      <w:sz w:val="24"/>
-                      <w:szCs w:val="24"/>
-                    </w:rPr>
-                    <w:t>hiện</w:t>
-                  </w:r>
-                  <w:proofErr w:type="spellEnd"/>
-                  <w:r>
-                    <w:rPr>
-                      <w:rFonts w:asciiTheme="majorHAnsi" w:hAnsiTheme="majorHAnsi"/>
-                      <w:sz w:val="24"/>
-                      <w:szCs w:val="24"/>
-                    </w:rPr>
-                    <w:t xml:space="preserve"> </w:t>
-                  </w:r>
-                  <w:proofErr w:type="spellStart"/>
-                  <w:r>
-                    <w:rPr>
-                      <w:rFonts w:asciiTheme="majorHAnsi" w:hAnsiTheme="majorHAnsi"/>
-                      <w:sz w:val="24"/>
-                      <w:szCs w:val="24"/>
-                    </w:rPr>
-                    <w:t>vì</w:t>
-                  </w:r>
-                  <w:proofErr w:type="spellEnd"/>
-                  <w:r>
-                    <w:rPr>
-                      <w:rFonts w:asciiTheme="majorHAnsi" w:hAnsiTheme="majorHAnsi"/>
-                      <w:sz w:val="24"/>
-                      <w:szCs w:val="24"/>
-                    </w:rPr>
-                    <w:t xml:space="preserve"> password </w:t>
-                  </w:r>
-                  <w:proofErr w:type="spellStart"/>
-                  <w:r>
-                    <w:rPr>
-                      <w:rFonts w:asciiTheme="majorHAnsi" w:hAnsiTheme="majorHAnsi"/>
-                      <w:sz w:val="24"/>
-                      <w:szCs w:val="24"/>
-                    </w:rPr>
-                    <w:t>nhỏ</w:t>
-                  </w:r>
-                  <w:proofErr w:type="spellEnd"/>
-                  <w:r>
-                    <w:rPr>
-                      <w:rFonts w:asciiTheme="majorHAnsi" w:hAnsiTheme="majorHAnsi"/>
-                      <w:sz w:val="24"/>
-                      <w:szCs w:val="24"/>
-                    </w:rPr>
-                    <w:t xml:space="preserve"> </w:t>
-                  </w:r>
-                  <w:proofErr w:type="spellStart"/>
-                  <w:r>
-                    <w:rPr>
-                      <w:rFonts w:asciiTheme="majorHAnsi" w:hAnsiTheme="majorHAnsi"/>
-                      <w:sz w:val="24"/>
-                      <w:szCs w:val="24"/>
-                    </w:rPr>
-                    <w:t>hơn</w:t>
-                  </w:r>
-                  <w:proofErr w:type="spellEnd"/>
-                  <w:r>
-                    <w:rPr>
-                      <w:rFonts w:asciiTheme="majorHAnsi" w:hAnsiTheme="majorHAnsi"/>
-                      <w:sz w:val="24"/>
-                      <w:szCs w:val="24"/>
-                    </w:rPr>
-                    <w:t xml:space="preserve"> 6 </w:t>
-                  </w:r>
-                  <w:proofErr w:type="spellStart"/>
-                  <w:r>
-                    <w:rPr>
-                      <w:rFonts w:asciiTheme="majorHAnsi" w:hAnsiTheme="majorHAnsi"/>
-                      <w:sz w:val="24"/>
-                      <w:szCs w:val="24"/>
-                    </w:rPr>
-                    <w:t>ký</w:t>
-                  </w:r>
-                  <w:proofErr w:type="spellEnd"/>
-                  <w:r>
-                    <w:rPr>
-                      <w:rFonts w:asciiTheme="majorHAnsi" w:hAnsiTheme="majorHAnsi"/>
-                      <w:sz w:val="24"/>
-                      <w:szCs w:val="24"/>
-                    </w:rPr>
-                    <w:t xml:space="preserve"> </w:t>
-                  </w:r>
-                  <w:proofErr w:type="spellStart"/>
-                  <w:r>
-                    <w:rPr>
-                      <w:rFonts w:asciiTheme="majorHAnsi" w:hAnsiTheme="majorHAnsi"/>
-                      <w:sz w:val="24"/>
-                      <w:szCs w:val="24"/>
-                    </w:rPr>
-                    <w:t>tự</w:t>
-                  </w:r>
-                  <w:proofErr w:type="spellEnd"/>
-                  <w:r>
-                    <w:rPr>
-                      <w:rFonts w:asciiTheme="majorHAnsi" w:hAnsiTheme="majorHAnsi"/>
-                      <w:sz w:val="24"/>
-                      <w:szCs w:val="24"/>
-                    </w:rPr>
-                    <w:t xml:space="preserve">. </w:t>
-                  </w:r>
-                  <w:proofErr w:type="spellStart"/>
-                  <w:r>
-                    <w:rPr>
-                      <w:rFonts w:asciiTheme="majorHAnsi" w:hAnsiTheme="majorHAnsi"/>
-                      <w:sz w:val="24"/>
-                      <w:szCs w:val="24"/>
-                    </w:rPr>
-                    <w:t>Vui</w:t>
-                  </w:r>
-                  <w:proofErr w:type="spellEnd"/>
-                  <w:r>
-                    <w:rPr>
-                      <w:rFonts w:asciiTheme="majorHAnsi" w:hAnsiTheme="majorHAnsi"/>
-                      <w:sz w:val="24"/>
-                      <w:szCs w:val="24"/>
-                    </w:rPr>
-                    <w:t xml:space="preserve"> </w:t>
-                  </w:r>
-                  <w:proofErr w:type="spellStart"/>
-                  <w:r>
-                    <w:rPr>
-                      <w:rFonts w:asciiTheme="majorHAnsi" w:hAnsiTheme="majorHAnsi"/>
-                      <w:sz w:val="24"/>
-                      <w:szCs w:val="24"/>
-                    </w:rPr>
-                    <w:t>lòng</w:t>
-                  </w:r>
-                  <w:proofErr w:type="spellEnd"/>
-                  <w:r>
-                    <w:rPr>
-                      <w:rFonts w:asciiTheme="majorHAnsi" w:hAnsiTheme="majorHAnsi"/>
-                      <w:sz w:val="24"/>
-                      <w:szCs w:val="24"/>
-                    </w:rPr>
-                    <w:t xml:space="preserve"> </w:t>
-                  </w:r>
-                  <w:proofErr w:type="spellStart"/>
-                  <w:r>
-                    <w:rPr>
-                      <w:rFonts w:asciiTheme="majorHAnsi" w:hAnsiTheme="majorHAnsi"/>
-                      <w:sz w:val="24"/>
-                      <w:szCs w:val="24"/>
-                    </w:rPr>
-                    <w:t>thử</w:t>
-                  </w:r>
-                  <w:proofErr w:type="spellEnd"/>
-                  <w:r>
-                    <w:rPr>
-                      <w:rFonts w:asciiTheme="majorHAnsi" w:hAnsiTheme="majorHAnsi"/>
-                      <w:sz w:val="24"/>
-                      <w:szCs w:val="24"/>
-                    </w:rPr>
-                    <w:t xml:space="preserve"> </w:t>
-                  </w:r>
-                  <w:proofErr w:type="spellStart"/>
-                  <w:r>
-                    <w:rPr>
-                      <w:rFonts w:asciiTheme="majorHAnsi" w:hAnsiTheme="majorHAnsi"/>
-                      <w:sz w:val="24"/>
-                      <w:szCs w:val="24"/>
-                    </w:rPr>
-                    <w:t>lại</w:t>
-                  </w:r>
-                  <w:proofErr w:type="spellEnd"/>
-                  <w:r>
-                    <w:rPr>
-                      <w:rFonts w:asciiTheme="majorHAnsi" w:hAnsiTheme="majorHAnsi"/>
-                      <w:sz w:val="24"/>
-                      <w:szCs w:val="24"/>
-                    </w:rPr>
-                    <w:t>!”</w:t>
+                    <w:t>Show error message: “Thao tác không thể thực hiện</w:t>
+                  </w:r>
+                  <w:r>
+                    <w:rPr>
+                      <w:rFonts w:asciiTheme="majorHAnsi" w:hAnsiTheme="majorHAnsi"/>
+                      <w:sz w:val="24"/>
+                      <w:szCs w:val="24"/>
+                    </w:rPr>
+                    <w:t xml:space="preserve"> vì password nhỏ hơn 6 ký tự</w:t>
+                  </w:r>
+                  <w:r>
+                    <w:rPr>
+                      <w:rFonts w:asciiTheme="majorHAnsi" w:hAnsiTheme="majorHAnsi"/>
+                      <w:sz w:val="24"/>
+                      <w:szCs w:val="24"/>
+                    </w:rPr>
+                    <w:t>. Vui lòng thử lại!”</w:t>
                   </w:r>
                 </w:p>
               </w:tc>
@@ -5568,14 +4786,12 @@
         </w:rPr>
         <w:t>&gt;</w:t>
       </w:r>
-      <w:proofErr w:type="spellStart"/>
       <w:r>
         <w:rPr>
           <w:noProof/>
         </w:rPr>
         <w:t>UserRating</w:t>
       </w:r>
-      <w:proofErr w:type="spellEnd"/>
     </w:p>
     <w:p>
       <w:r>
@@ -5584,9 +4800,9 @@
         </w:rPr>
         <w:drawing>
           <wp:inline distT="0" distB="0" distL="0" distR="0">
-            <wp:extent cx="5943600" cy="3076435"/>
+            <wp:extent cx="5943600" cy="2674434"/>
             <wp:effectExtent l="0" t="0" r="0" b="0"/>
-            <wp:docPr id="5" name="Picture 5"/>
+            <wp:docPr id="4" name="Picture 4"/>
             <wp:cNvGraphicFramePr>
               <a:graphicFrameLocks xmlns:a="http://schemas.openxmlformats.org/drawingml/2006/main" noChangeAspect="1"/>
             </wp:cNvGraphicFramePr>
@@ -5594,7 +4810,7 @@
               <a:graphicData uri="http://schemas.openxmlformats.org/drawingml/2006/picture">
                 <pic:pic xmlns:pic="http://schemas.openxmlformats.org/drawingml/2006/picture">
                   <pic:nvPicPr>
-                    <pic:cNvPr id="0" name="Picture 3"/>
+                    <pic:cNvPr id="0" name="Picture 2"/>
                     <pic:cNvPicPr>
                       <a:picLocks noChangeAspect="1" noChangeArrowheads="1"/>
                     </pic:cNvPicPr>
@@ -5615,7 +4831,7 @@
                   <pic:spPr bwMode="auto">
                     <a:xfrm>
                       <a:off x="0" y="0"/>
-                      <a:ext cx="5943600" cy="3076435"/>
+                      <a:ext cx="5943600" cy="2674434"/>
                     </a:xfrm>
                     <a:prstGeom prst="rect">
                       <a:avLst/>
@@ -6097,34 +5313,34 @@
                 <w:sz w:val="24"/>
                 <w:szCs w:val="24"/>
               </w:rPr>
+              <w:t>Member</w:t>
+            </w:r>
+            <w:r>
+              <w:rPr>
+                <w:rFonts w:asciiTheme="majorHAnsi" w:hAnsiTheme="majorHAnsi"/>
+                <w:sz w:val="24"/>
+                <w:szCs w:val="24"/>
+              </w:rPr>
+              <w:t>.</w:t>
+            </w:r>
+          </w:p>
+          <w:p>
+            <w:pPr>
+              <w:rPr>
+                <w:rFonts w:asciiTheme="majorHAnsi" w:hAnsiTheme="majorHAnsi"/>
+                <w:b/>
+                <w:sz w:val="24"/>
+                <w:szCs w:val="24"/>
+              </w:rPr>
+            </w:pPr>
+            <w:r>
+              <w:rPr>
+                <w:rFonts w:asciiTheme="majorHAnsi" w:hAnsiTheme="majorHAnsi"/>
+                <w:b/>
+                <w:sz w:val="24"/>
+                <w:szCs w:val="24"/>
+              </w:rPr>
               <w:lastRenderedPageBreak/>
-              <w:t>Member</w:t>
-            </w:r>
-            <w:r>
-              <w:rPr>
-                <w:rFonts w:asciiTheme="majorHAnsi" w:hAnsiTheme="majorHAnsi"/>
-                <w:sz w:val="24"/>
-                <w:szCs w:val="24"/>
-              </w:rPr>
-              <w:t>.</w:t>
-            </w:r>
-          </w:p>
-          <w:p>
-            <w:pPr>
-              <w:rPr>
-                <w:rFonts w:asciiTheme="majorHAnsi" w:hAnsiTheme="majorHAnsi"/>
-                <w:b/>
-                <w:sz w:val="24"/>
-                <w:szCs w:val="24"/>
-              </w:rPr>
-            </w:pPr>
-            <w:r>
-              <w:rPr>
-                <w:rFonts w:asciiTheme="majorHAnsi" w:hAnsiTheme="majorHAnsi"/>
-                <w:b/>
-                <w:sz w:val="24"/>
-                <w:szCs w:val="24"/>
-              </w:rPr>
               <w:t>Summary:</w:t>
             </w:r>
           </w:p>
@@ -6345,34 +5561,16 @@
                 <w:sz w:val="24"/>
                 <w:szCs w:val="24"/>
               </w:rPr>
-              <w:t xml:space="preserve">Enter </w:t>
-            </w:r>
-            <w:proofErr w:type="spellStart"/>
-            <w:r>
-              <w:rPr>
-                <w:rFonts w:asciiTheme="majorHAnsi" w:hAnsiTheme="majorHAnsi"/>
-                <w:sz w:val="24"/>
-                <w:szCs w:val="24"/>
-              </w:rPr>
-              <w:t>ProductCode</w:t>
-            </w:r>
-            <w:proofErr w:type="spellEnd"/>
-            <w:r>
-              <w:rPr>
-                <w:rFonts w:asciiTheme="majorHAnsi" w:hAnsiTheme="majorHAnsi"/>
-                <w:sz w:val="24"/>
-                <w:szCs w:val="24"/>
-              </w:rPr>
-              <w:t xml:space="preserve"> and Click “</w:t>
-            </w:r>
-            <w:r>
-              <w:rPr>
-                <w:rFonts w:asciiTheme="majorHAnsi" w:hAnsiTheme="majorHAnsi"/>
-                <w:b/>
-                <w:sz w:val="24"/>
-                <w:szCs w:val="24"/>
-              </w:rPr>
-              <w:t>Search</w:t>
+              <w:t>Enter ProductCode and Click “</w:t>
+            </w:r>
+            <w:r>
+              <w:rPr>
+                <w:rFonts w:asciiTheme="majorHAnsi" w:hAnsiTheme="majorHAnsi"/>
+                <w:b/>
+                <w:sz w:val="24"/>
+                <w:szCs w:val="24"/>
+              </w:rPr>
+              <w:t>Tìm Kiếm</w:t>
             </w:r>
             <w:r>
               <w:rPr>
@@ -6537,18 +5735,8 @@
                 <w:sz w:val="24"/>
                 <w:szCs w:val="24"/>
               </w:rPr>
-              <w:t xml:space="preserve"> will </w:t>
-            </w:r>
-            <w:proofErr w:type="gramStart"/>
-            <w:r>
-              <w:rPr>
-                <w:rFonts w:asciiTheme="majorHAnsi" w:hAnsiTheme="majorHAnsi"/>
-                <w:sz w:val="24"/>
-                <w:szCs w:val="24"/>
-              </w:rPr>
-              <w:t>be  change</w:t>
-            </w:r>
-            <w:proofErr w:type="gramEnd"/>
+              <w:t xml:space="preserve"> will be  change</w:t>
+            </w:r>
             <w:r>
               <w:rPr>
                 <w:rFonts w:asciiTheme="majorHAnsi" w:hAnsiTheme="majorHAnsi"/>
@@ -6587,6 +5775,14 @@
                 <w:sz w:val="24"/>
                 <w:szCs w:val="24"/>
               </w:rPr>
+              <w:t xml:space="preserve"> Rating icon</w:t>
+            </w:r>
+            <w:r>
+              <w:rPr>
+                <w:rFonts w:asciiTheme="majorHAnsi" w:hAnsiTheme="majorHAnsi"/>
+                <w:sz w:val="24"/>
+                <w:szCs w:val="24"/>
+              </w:rPr>
               <w:t xml:space="preserve"> </w:t>
             </w:r>
             <w:r>
@@ -6595,44 +5791,15 @@
                 <w:sz w:val="24"/>
                 <w:szCs w:val="24"/>
               </w:rPr>
-              <w:t xml:space="preserve">  Return “</w:t>
-            </w:r>
-            <w:proofErr w:type="spellStart"/>
-            <w:r>
-              <w:rPr>
-                <w:rFonts w:asciiTheme="majorHAnsi" w:hAnsiTheme="majorHAnsi"/>
-                <w:b/>
-                <w:sz w:val="24"/>
-                <w:szCs w:val="24"/>
-              </w:rPr>
-              <w:t>NotFou</w:t>
-            </w:r>
-            <w:r>
-              <w:rPr>
-                <w:rFonts w:asciiTheme="majorHAnsi" w:hAnsiTheme="majorHAnsi"/>
-                <w:b/>
-                <w:sz w:val="24"/>
-                <w:szCs w:val="24"/>
-              </w:rPr>
-              <w:t>n</w:t>
-            </w:r>
-            <w:r>
-              <w:rPr>
-                <w:rFonts w:asciiTheme="majorHAnsi" w:hAnsiTheme="majorHAnsi"/>
-                <w:b/>
-                <w:sz w:val="24"/>
-                <w:szCs w:val="24"/>
-              </w:rPr>
-              <w:t>d</w:t>
-            </w:r>
-            <w:proofErr w:type="spellEnd"/>
-            <w:r>
-              <w:rPr>
-                <w:rFonts w:asciiTheme="majorHAnsi" w:hAnsiTheme="majorHAnsi"/>
-                <w:sz w:val="24"/>
-                <w:szCs w:val="24"/>
-              </w:rPr>
-              <w:t>” page.</w:t>
+              <w:t xml:space="preserve"> </w:t>
+            </w:r>
+            <w:r>
+              <w:rPr>
+                <w:rFonts w:asciiTheme="majorHAnsi" w:hAnsiTheme="majorHAnsi"/>
+                <w:sz w:val="24"/>
+                <w:szCs w:val="24"/>
+              </w:rPr>
+              <w:t>not change.</w:t>
             </w:r>
           </w:p>
           <w:p>
@@ -6835,25 +6002,7 @@
                       <w:sz w:val="24"/>
                       <w:szCs w:val="24"/>
                     </w:rPr>
-                    <w:t xml:space="preserve">Enter </w:t>
-                  </w:r>
-                  <w:proofErr w:type="spellStart"/>
-                  <w:r>
-                    <w:rPr>
-                      <w:rFonts w:asciiTheme="majorHAnsi" w:hAnsiTheme="majorHAnsi"/>
-                      <w:sz w:val="24"/>
-                      <w:szCs w:val="24"/>
-                    </w:rPr>
-                    <w:t>ProductCode</w:t>
-                  </w:r>
-                  <w:proofErr w:type="spellEnd"/>
-                  <w:r>
-                    <w:rPr>
-                      <w:rFonts w:asciiTheme="majorHAnsi" w:hAnsiTheme="majorHAnsi"/>
-                      <w:sz w:val="24"/>
-                      <w:szCs w:val="24"/>
-                    </w:rPr>
-                    <w:t xml:space="preserve"> and Click “</w:t>
+                    <w:t>Enter ProductCode and Click “</w:t>
                   </w:r>
                   <w:r>
                     <w:rPr>
@@ -6980,25 +6129,7 @@
                       <w:sz w:val="24"/>
                       <w:szCs w:val="24"/>
                     </w:rPr>
-                    <w:t xml:space="preserve"> contain “</w:t>
-                  </w:r>
-                  <w:proofErr w:type="spellStart"/>
-                  <w:r>
-                    <w:rPr>
-                      <w:rFonts w:asciiTheme="majorHAnsi" w:hAnsiTheme="majorHAnsi"/>
-                      <w:sz w:val="24"/>
-                      <w:szCs w:val="24"/>
-                    </w:rPr>
-                    <w:t>productcode</w:t>
-                  </w:r>
-                  <w:proofErr w:type="spellEnd"/>
-                  <w:r>
-                    <w:rPr>
-                      <w:rFonts w:asciiTheme="majorHAnsi" w:hAnsiTheme="majorHAnsi"/>
-                      <w:sz w:val="24"/>
-                      <w:szCs w:val="24"/>
-                    </w:rPr>
-                    <w:t xml:space="preserve">” </w:t>
+                    <w:t xml:space="preserve"> contain “productcode” </w:t>
                   </w:r>
                   <w:r>
                     <w:rPr>
@@ -7067,25 +6198,7 @@
                       <w:sz w:val="24"/>
                       <w:szCs w:val="24"/>
                     </w:rPr>
-                    <w:t xml:space="preserve">Click </w:t>
-                  </w:r>
-                  <w:proofErr w:type="spellStart"/>
-                  <w:r>
-                    <w:rPr>
-                      <w:rFonts w:asciiTheme="majorHAnsi" w:hAnsiTheme="majorHAnsi"/>
-                      <w:sz w:val="24"/>
-                      <w:szCs w:val="24"/>
-                    </w:rPr>
-                    <w:t>ProductName</w:t>
-                  </w:r>
-                  <w:proofErr w:type="spellEnd"/>
-                  <w:r>
-                    <w:rPr>
-                      <w:rFonts w:asciiTheme="majorHAnsi" w:hAnsiTheme="majorHAnsi"/>
-                      <w:sz w:val="24"/>
-                      <w:szCs w:val="24"/>
-                    </w:rPr>
-                    <w:t xml:space="preserve"> in list.</w:t>
+                    <w:t>Click ProductName in list.</w:t>
                   </w:r>
                 </w:p>
               </w:tc>
@@ -7349,17 +6462,6 @@
               </w:rPr>
               <w:t xml:space="preserve">Exceptions: </w:t>
             </w:r>
-            <w:proofErr w:type="spellStart"/>
-            <w:r>
-              <w:rPr>
-                <w:rFonts w:asciiTheme="majorHAnsi" w:hAnsiTheme="majorHAnsi"/>
-                <w:b/>
-                <w:sz w:val="24"/>
-                <w:szCs w:val="24"/>
-              </w:rPr>
-              <w:t>SearchProduct</w:t>
-            </w:r>
-            <w:proofErr w:type="spellEnd"/>
           </w:p>
           <w:tbl>
             <w:tblPr>
@@ -7561,6 +6663,15 @@
               </w:rPr>
               <w:t xml:space="preserve">Relationships: </w:t>
             </w:r>
+            <w:r>
+              <w:rPr>
+                <w:rFonts w:asciiTheme="majorHAnsi" w:hAnsiTheme="majorHAnsi"/>
+                <w:b/>
+                <w:sz w:val="24"/>
+                <w:szCs w:val="24"/>
+              </w:rPr>
+              <w:t>SearchProduct</w:t>
+            </w:r>
           </w:p>
           <w:p>
             <w:pPr>
@@ -7607,17 +6718,17 @@
     <w:p/>
     <w:p/>
     <w:p>
+      <w:r>
+        <w:t>4/&lt;Member</w:t>
+      </w:r>
+      <w:r>
+        <w:t>,Guest</w:t>
+      </w:r>
       <w:bookmarkStart w:id="0" w:name="_GoBack"/>
       <w:bookmarkEnd w:id="0"/>
       <w:r>
-        <w:lastRenderedPageBreak/>
-        <w:t xml:space="preserve">4/&lt;Member&gt; </w:t>
+        <w:t>&gt; CompareProduct</w:t>
       </w:r>
-      <w:proofErr w:type="spellStart"/>
-      <w:r>
-        <w:t>CompareProduct</w:t>
-      </w:r>
-      <w:proofErr w:type="spellEnd"/>
     </w:p>
     <w:p/>
     <w:p>
@@ -7627,9 +6738,9 @@
         </w:rPr>
         <w:drawing>
           <wp:inline distT="0" distB="0" distL="0" distR="0">
-            <wp:extent cx="5943600" cy="3439811"/>
+            <wp:extent cx="5943600" cy="3442007"/>
             <wp:effectExtent l="0" t="0" r="0" b="0"/>
-            <wp:docPr id="2" name="Picture 2"/>
+            <wp:docPr id="1" name="Picture 1"/>
             <wp:cNvGraphicFramePr>
               <a:graphicFrameLocks xmlns:a="http://schemas.openxmlformats.org/drawingml/2006/main" noChangeAspect="1"/>
             </wp:cNvGraphicFramePr>
@@ -7658,7 +6769,7 @@
                   <pic:spPr bwMode="auto">
                     <a:xfrm>
                       <a:off x="0" y="0"/>
-                      <a:ext cx="5943600" cy="3439811"/>
+                      <a:ext cx="5943600" cy="3442007"/>
                     </a:xfrm>
                     <a:prstGeom prst="rect">
                       <a:avLst/>
@@ -7825,7 +6936,6 @@
                 <w:szCs w:val="24"/>
               </w:rPr>
             </w:pPr>
-            <w:proofErr w:type="spellStart"/>
             <w:r>
               <w:rPr>
                 <w:rFonts w:asciiTheme="majorHAnsi" w:hAnsiTheme="majorHAnsi"/>
@@ -7834,7 +6944,6 @@
               </w:rPr>
               <w:t>CompareProduct</w:t>
             </w:r>
-            <w:proofErr w:type="spellEnd"/>
           </w:p>
         </w:tc>
       </w:tr>
@@ -7932,15 +7041,7 @@
                 <w:sz w:val="24"/>
                 <w:szCs w:val="24"/>
               </w:rPr>
-              <w:t>28/05</w:t>
-            </w:r>
-            <w:r>
-              <w:rPr>
-                <w:rFonts w:asciiTheme="majorHAnsi" w:hAnsiTheme="majorHAnsi"/>
-                <w:sz w:val="24"/>
-                <w:szCs w:val="24"/>
-              </w:rPr>
-              <w:t>/2014</w:t>
+              <w:t>28/05/2014</w:t>
             </w:r>
           </w:p>
         </w:tc>
@@ -8232,25 +7333,7 @@
                 <w:sz w:val="24"/>
                 <w:szCs w:val="24"/>
               </w:rPr>
-              <w:t>Guest/Member clicks on “</w:t>
-            </w:r>
-            <w:proofErr w:type="spellStart"/>
-            <w:r>
-              <w:rPr>
-                <w:rFonts w:asciiTheme="majorHAnsi" w:hAnsiTheme="majorHAnsi"/>
-                <w:sz w:val="24"/>
-                <w:szCs w:val="24"/>
-              </w:rPr>
-              <w:t>Thêm</w:t>
-            </w:r>
-            <w:proofErr w:type="spellEnd"/>
-            <w:r>
-              <w:rPr>
-                <w:rFonts w:asciiTheme="majorHAnsi" w:hAnsiTheme="majorHAnsi"/>
-                <w:sz w:val="24"/>
-                <w:szCs w:val="24"/>
-              </w:rPr>
-              <w:t>” button on each result row.</w:t>
+              <w:t>Guest/Member clicks on “Thêm” button on each result row.</w:t>
             </w:r>
           </w:p>
           <w:p>
@@ -8275,34 +7358,14 @@
               </w:rPr>
               <w:t>Guest/Member clicks on “</w:t>
             </w:r>
-            <w:proofErr w:type="spellStart"/>
-            <w:r>
-              <w:rPr>
-                <w:rFonts w:asciiTheme="majorHAnsi" w:hAnsiTheme="majorHAnsi"/>
-                <w:sz w:val="24"/>
-                <w:szCs w:val="24"/>
-              </w:rPr>
-              <w:t>Giỏ</w:t>
-            </w:r>
-            <w:proofErr w:type="spellEnd"/>
-            <w:r>
-              <w:rPr>
-                <w:rFonts w:asciiTheme="majorHAnsi" w:hAnsiTheme="majorHAnsi"/>
-                <w:sz w:val="24"/>
-                <w:szCs w:val="24"/>
-              </w:rPr>
-              <w:t xml:space="preserve"> </w:t>
-            </w:r>
-            <w:proofErr w:type="spellStart"/>
-            <w:r>
-              <w:rPr>
-                <w:rFonts w:asciiTheme="majorHAnsi" w:hAnsiTheme="majorHAnsi"/>
-                <w:sz w:val="24"/>
-                <w:szCs w:val="24"/>
-              </w:rPr>
-              <w:t>Hàng</w:t>
-            </w:r>
-            <w:proofErr w:type="spellEnd"/>
+            <w:r>
+              <w:rPr>
+                <w:rFonts w:asciiTheme="majorHAnsi" w:hAnsiTheme="majorHAnsi"/>
+                <w:sz w:val="24"/>
+                <w:szCs w:val="24"/>
+              </w:rPr>
+              <w:t>Giỏ Hàng</w:t>
+            </w:r>
             <w:r>
               <w:rPr>
                 <w:rFonts w:asciiTheme="majorHAnsi" w:hAnsiTheme="majorHAnsi"/>
@@ -8317,25 +7380,7 @@
                 <w:sz w:val="24"/>
                 <w:szCs w:val="24"/>
               </w:rPr>
-              <w:t xml:space="preserve"> </w:t>
-            </w:r>
-            <w:proofErr w:type="gramStart"/>
-            <w:r>
-              <w:rPr>
-                <w:rFonts w:asciiTheme="majorHAnsi" w:hAnsiTheme="majorHAnsi"/>
-                <w:sz w:val="24"/>
-                <w:szCs w:val="24"/>
-              </w:rPr>
-              <w:t>Icon  to</w:t>
-            </w:r>
-            <w:proofErr w:type="gramEnd"/>
-            <w:r>
-              <w:rPr>
-                <w:rFonts w:asciiTheme="majorHAnsi" w:hAnsiTheme="majorHAnsi"/>
-                <w:sz w:val="24"/>
-                <w:szCs w:val="24"/>
-              </w:rPr>
-              <w:t xml:space="preserve"> Compare Product.</w:t>
+              <w:t xml:space="preserve"> Icon  to Compare Product.</w:t>
             </w:r>
           </w:p>
           <w:p>
@@ -8429,43 +7474,7 @@
                 <w:sz w:val="24"/>
                 <w:szCs w:val="24"/>
               </w:rPr>
-              <w:t xml:space="preserve">View </w:t>
-            </w:r>
-            <w:proofErr w:type="spellStart"/>
-            <w:r>
-              <w:rPr>
-                <w:rFonts w:asciiTheme="majorHAnsi" w:hAnsiTheme="majorHAnsi"/>
-                <w:sz w:val="24"/>
-                <w:szCs w:val="24"/>
-              </w:rPr>
-              <w:t>ComparePage</w:t>
-            </w:r>
-            <w:proofErr w:type="spellEnd"/>
-            <w:r>
-              <w:rPr>
-                <w:rFonts w:asciiTheme="majorHAnsi" w:hAnsiTheme="majorHAnsi"/>
-                <w:sz w:val="24"/>
-                <w:szCs w:val="24"/>
-              </w:rPr>
-              <w:t xml:space="preserve"> and </w:t>
-            </w:r>
-            <w:proofErr w:type="spellStart"/>
-            <w:r>
-              <w:rPr>
-                <w:rFonts w:asciiTheme="majorHAnsi" w:hAnsiTheme="majorHAnsi"/>
-                <w:sz w:val="24"/>
-                <w:szCs w:val="24"/>
-              </w:rPr>
-              <w:t>kown</w:t>
-            </w:r>
-            <w:proofErr w:type="spellEnd"/>
-            <w:r>
-              <w:rPr>
-                <w:rFonts w:asciiTheme="majorHAnsi" w:hAnsiTheme="majorHAnsi"/>
-                <w:sz w:val="24"/>
-                <w:szCs w:val="24"/>
-              </w:rPr>
-              <w:t xml:space="preserve"> better product.</w:t>
+              <w:t>View ComparePage and kown better product.</w:t>
             </w:r>
           </w:p>
           <w:p>
@@ -8695,7 +7704,6 @@
                     </w:rPr>
                     <w:t>Click “</w:t>
                   </w:r>
-                  <w:proofErr w:type="spellStart"/>
                   <w:r>
                     <w:rPr>
                       <w:rFonts w:asciiTheme="majorHAnsi" w:hAnsiTheme="majorHAnsi"/>
@@ -8705,7 +7713,6 @@
                     </w:rPr>
                     <w:t>Thêm</w:t>
                   </w:r>
-                  <w:proofErr w:type="spellEnd"/>
                   <w:r>
                     <w:rPr>
                       <w:rFonts w:asciiTheme="majorHAnsi" w:hAnsiTheme="majorHAnsi"/>
@@ -8928,32 +7935,15 @@
                       <w:sz w:val="24"/>
                       <w:szCs w:val="24"/>
                     </w:rPr>
-                    <w:t>weight</w:t>
-                  </w:r>
-                  <w:r>
-                    <w:rPr>
-                      <w:rFonts w:asciiTheme="majorHAnsi" w:hAnsiTheme="majorHAnsi"/>
-                      <w:sz w:val="24"/>
-                      <w:szCs w:val="24"/>
-                    </w:rPr>
-                    <w:t xml:space="preserve"> product </w:t>
-                  </w:r>
-                  <w:r>
-                    <w:rPr>
-                      <w:rFonts w:asciiTheme="majorHAnsi" w:hAnsiTheme="majorHAnsi"/>
-                      <w:sz w:val="24"/>
-                      <w:szCs w:val="24"/>
-                    </w:rPr>
-                    <w:t xml:space="preserve">the basket on a </w:t>
-                  </w:r>
-                  <w:proofErr w:type="gramStart"/>
-                  <w:r>
-                    <w:rPr>
-                      <w:rFonts w:asciiTheme="majorHAnsi" w:hAnsiTheme="majorHAnsi"/>
-                      <w:sz w:val="24"/>
-                      <w:szCs w:val="24"/>
-                    </w:rPr>
-                    <w:t xml:space="preserve">row </w:t>
+                    <w:t xml:space="preserve">weight product </w:t>
+                  </w:r>
+                  <w:r>
+                    <w:rPr>
+                      <w:rFonts w:asciiTheme="majorHAnsi" w:hAnsiTheme="majorHAnsi"/>
+                      <w:sz w:val="24"/>
+                      <w:szCs w:val="24"/>
+                    </w:rPr>
+                    <w:t xml:space="preserve">the basket on a row </w:t>
                   </w:r>
                   <w:r>
                     <w:rPr>
@@ -8963,7 +7953,6 @@
                     </w:rPr>
                     <w:t>.</w:t>
                   </w:r>
-                  <w:proofErr w:type="gramEnd"/>
                 </w:p>
                 <w:p>
                   <w:pPr>
@@ -9008,25 +7997,7 @@
                       <w:sz w:val="24"/>
                       <w:szCs w:val="24"/>
                     </w:rPr>
-                    <w:t xml:space="preserve">Below show list product same weight bester </w:t>
-                  </w:r>
-                  <w:proofErr w:type="gramStart"/>
-                  <w:r>
-                    <w:rPr>
-                      <w:rFonts w:asciiTheme="majorHAnsi" w:hAnsiTheme="majorHAnsi"/>
-                      <w:sz w:val="24"/>
-                      <w:szCs w:val="24"/>
-                    </w:rPr>
-                    <w:t>product  but</w:t>
-                  </w:r>
-                  <w:proofErr w:type="gramEnd"/>
-                  <w:r>
-                    <w:rPr>
-                      <w:rFonts w:asciiTheme="majorHAnsi" w:hAnsiTheme="majorHAnsi"/>
-                      <w:sz w:val="24"/>
-                      <w:szCs w:val="24"/>
-                    </w:rPr>
-                    <w:t xml:space="preserve"> less expensive or more rating.</w:t>
+                    <w:t>Below show list product same weight bester product  but less expensive or more rating.</w:t>
                   </w:r>
                 </w:p>
                 <w:p>
@@ -9383,19 +8354,8 @@
                 <w:sz w:val="24"/>
                 <w:szCs w:val="24"/>
               </w:rPr>
-              <w:t xml:space="preserve"> , </w:t>
-            </w:r>
-            <w:proofErr w:type="spellStart"/>
-            <w:r>
-              <w:rPr>
-                <w:rFonts w:asciiTheme="majorHAnsi" w:hAnsiTheme="majorHAnsi"/>
-                <w:color w:val="000000" w:themeColor="text1"/>
-                <w:sz w:val="24"/>
-                <w:szCs w:val="24"/>
-              </w:rPr>
-              <w:t>AddToCart</w:t>
-            </w:r>
-            <w:proofErr w:type="spellEnd"/>
+              <w:t xml:space="preserve"> , AddToCart</w:t>
+            </w:r>
           </w:p>
           <w:p>
             <w:pPr>

</xml_diff>